<commit_message>
Meeting minutes from client meeting 2 on feb 9
</commit_message>
<xml_diff>
--- a/meeting_agenda_minutes/client_meeting_two_feb6.docx
+++ b/meeting_agenda_minutes/client_meeting_two_feb6.docx
@@ -1,6 +1,6 @@
 
 <file path=word/document.xml><?xml version="1.0" encoding="utf-8"?>
-<w:document xmlns:wpc="http://schemas.microsoft.com/office/word/2010/wordprocessingCanvas" xmlns:mc="http://schemas.openxmlformats.org/markup-compatibility/2006" xmlns:o="urn:schemas-microsoft-com:office:office" xmlns:r="http://schemas.openxmlformats.org/officeDocument/2006/relationships" xmlns:m="http://schemas.openxmlformats.org/officeDocument/2006/math" xmlns:v="urn:schemas-microsoft-com:vml" xmlns:wp14="http://schemas.microsoft.com/office/word/2010/wordprocessingDrawing" xmlns:wp="http://schemas.openxmlformats.org/drawingml/2006/wordprocessingDrawing" xmlns:w10="urn:schemas-microsoft-com:office:word" xmlns:w="http://schemas.openxmlformats.org/wordprocessingml/2006/main" xmlns:w14="http://schemas.microsoft.com/office/word/2010/wordml" xmlns:w15="http://schemas.microsoft.com/office/word/2012/wordml" xmlns:wpg="http://schemas.microsoft.com/office/word/2010/wordprocessingGroup" xmlns:wpi="http://schemas.microsoft.com/office/word/2010/wordprocessingInk" xmlns:wne="http://schemas.microsoft.com/office/word/2006/wordml" xmlns:wps="http://schemas.microsoft.com/office/word/2010/wordprocessingShape" mc:Ignorable="w14 w15 wp14">
+<w:document xmlns:wpc="http://schemas.microsoft.com/office/word/2010/wordprocessingCanvas" xmlns:mo="http://schemas.microsoft.com/office/mac/office/2008/main" xmlns:mc="http://schemas.openxmlformats.org/markup-compatibility/2006" xmlns:mv="urn:schemas-microsoft-com:mac:vml" xmlns:o="urn:schemas-microsoft-com:office:office" xmlns:r="http://schemas.openxmlformats.org/officeDocument/2006/relationships" xmlns:m="http://schemas.openxmlformats.org/officeDocument/2006/math" xmlns:v="urn:schemas-microsoft-com:vml" xmlns:wp14="http://schemas.microsoft.com/office/word/2010/wordprocessingDrawing" xmlns:wp="http://schemas.openxmlformats.org/drawingml/2006/wordprocessingDrawing" xmlns:w10="urn:schemas-microsoft-com:office:word" xmlns:w="http://schemas.openxmlformats.org/wordprocessingml/2006/main" xmlns:w14="http://schemas.microsoft.com/office/word/2010/wordml" xmlns:wpg="http://schemas.microsoft.com/office/word/2010/wordprocessingGroup" xmlns:wpi="http://schemas.microsoft.com/office/word/2010/wordprocessingInk" xmlns:wne="http://schemas.microsoft.com/office/word/2006/wordml" xmlns:wps="http://schemas.microsoft.com/office/word/2010/wordprocessingShape" mc:Ignorable="w14 wp14">
   <w:body>
     <w:p>
       <w:pPr>
@@ -12,23 +12,21 @@
           <w:szCs w:val="44"/>
         </w:rPr>
       </w:pPr>
-      <w:proofErr w:type="spellStart"/>
       <w:r>
         <w:rPr>
           <w:color w:val="auto"/>
           <w:sz w:val="44"/>
           <w:szCs w:val="44"/>
         </w:rPr>
-        <w:t>Northumberlamb</w:t>
-      </w:r>
-      <w:proofErr w:type="spellEnd"/>
+        <w:t>NorthumberL</w:t>
+      </w:r>
       <w:r>
         <w:rPr>
           <w:color w:val="auto"/>
           <w:sz w:val="44"/>
           <w:szCs w:val="44"/>
         </w:rPr>
-        <w:t xml:space="preserve">: </w:t>
+        <w:t xml:space="preserve">amb: </w:t>
       </w:r>
       <w:r>
         <w:rPr>
@@ -53,7 +51,7 @@
         <w:rPr>
           <w:rFonts w:asciiTheme="minorHAnsi" w:hAnsiTheme="minorHAnsi" w:cs="Tahoma"/>
         </w:rPr>
-        <w:t>TBD</w:t>
+        <w:t>1:20pm</w:t>
       </w:r>
       <w:r>
         <w:rPr>
@@ -83,7 +81,7 @@
         <w:rPr>
           <w:rFonts w:asciiTheme="minorHAnsi" w:hAnsiTheme="minorHAnsi" w:cs="Tahoma"/>
         </w:rPr>
-        <w:t>6</w:t>
+        <w:t>9</w:t>
       </w:r>
       <w:r>
         <w:rPr>
@@ -317,8 +315,6 @@
         </w:rPr>
         <w:t>What to expect moving forward</w:t>
       </w:r>
-      <w:bookmarkStart w:id="0" w:name="_GoBack"/>
-      <w:bookmarkEnd w:id="0"/>
     </w:p>
     <w:p>
       <w:pPr>
@@ -420,18 +416,10 @@
           <w:sz w:val="24"/>
           <w:szCs w:val="24"/>
         </w:rPr>
-        <w:t>Chris Borden</w:t>
-      </w:r>
-    </w:p>
-    <w:p>
-      <w:pPr>
-        <w:spacing w:after="240"/>
-        <w:rPr>
-          <w:rFonts w:asciiTheme="minorHAnsi" w:hAnsiTheme="minorHAnsi"/>
-          <w:sz w:val="24"/>
-          <w:szCs w:val="24"/>
-        </w:rPr>
-      </w:pPr>
+        <w:t>Kyle Samson</w:t>
+      </w:r>
+      <w:bookmarkStart w:id="0" w:name="_GoBack"/>
+      <w:bookmarkEnd w:id="0"/>
     </w:p>
     <w:p>
       <w:pPr>
@@ -451,7 +439,142 @@
         <w:t>Minutes</w:t>
       </w:r>
     </w:p>
-    <w:p/>
+    <w:p>
+      <w:pPr>
+        <w:pStyle w:val="ListParagraph"/>
+        <w:numPr>
+          <w:ilvl w:val="0"/>
+          <w:numId w:val="8"/>
+        </w:numPr>
+        <w:rPr>
+          <w:rFonts w:asciiTheme="minorHAnsi" w:hAnsiTheme="minorHAnsi"/>
+          <w:sz w:val="24"/>
+          <w:szCs w:val="24"/>
+        </w:rPr>
+      </w:pPr>
+      <w:r>
+        <w:rPr>
+          <w:rFonts w:asciiTheme="minorHAnsi" w:hAnsiTheme="minorHAnsi"/>
+          <w:sz w:val="24"/>
+          <w:szCs w:val="24"/>
+        </w:rPr>
+        <w:t xml:space="preserve">Meeting called to order at: </w:t>
+      </w:r>
+      <w:r>
+        <w:rPr>
+          <w:rFonts w:asciiTheme="minorHAnsi" w:hAnsiTheme="minorHAnsi"/>
+          <w:sz w:val="24"/>
+          <w:szCs w:val="24"/>
+        </w:rPr>
+        <w:t>1:20pm</w:t>
+      </w:r>
+    </w:p>
+    <w:p>
+      <w:pPr>
+        <w:pStyle w:val="ListParagraph"/>
+        <w:numPr>
+          <w:ilvl w:val="0"/>
+          <w:numId w:val="8"/>
+        </w:numPr>
+        <w:rPr>
+          <w:rFonts w:asciiTheme="minorHAnsi" w:hAnsiTheme="minorHAnsi"/>
+          <w:sz w:val="24"/>
+          <w:szCs w:val="24"/>
+        </w:rPr>
+      </w:pPr>
+      <w:r>
+        <w:rPr>
+          <w:rFonts w:asciiTheme="minorHAnsi" w:hAnsiTheme="minorHAnsi"/>
+          <w:sz w:val="24"/>
+          <w:szCs w:val="24"/>
+        </w:rPr>
+        <w:t>Review/approval of Agenda</w:t>
+      </w:r>
+      <w:r>
+        <w:rPr>
+          <w:rFonts w:asciiTheme="minorHAnsi" w:hAnsiTheme="minorHAnsi"/>
+          <w:sz w:val="24"/>
+          <w:szCs w:val="24"/>
+        </w:rPr>
+        <w:t>:</w:t>
+      </w:r>
+      <w:r>
+        <w:rPr>
+          <w:rFonts w:asciiTheme="minorHAnsi" w:hAnsiTheme="minorHAnsi"/>
+          <w:sz w:val="24"/>
+          <w:szCs w:val="24"/>
+        </w:rPr>
+        <w:t xml:space="preserve"> 1:25pm</w:t>
+      </w:r>
+    </w:p>
+    <w:p>
+      <w:pPr>
+        <w:pStyle w:val="ListParagraph"/>
+        <w:numPr>
+          <w:ilvl w:val="0"/>
+          <w:numId w:val="8"/>
+        </w:numPr>
+        <w:rPr>
+          <w:rFonts w:asciiTheme="minorHAnsi" w:hAnsiTheme="minorHAnsi"/>
+          <w:sz w:val="24"/>
+          <w:szCs w:val="24"/>
+        </w:rPr>
+      </w:pPr>
+      <w:r>
+        <w:rPr>
+          <w:rFonts w:asciiTheme="minorHAnsi" w:hAnsiTheme="minorHAnsi"/>
+          <w:sz w:val="24"/>
+          <w:szCs w:val="24"/>
+        </w:rPr>
+        <w:t>Discussing Design Mockups</w:t>
+      </w:r>
+      <w:r>
+        <w:rPr>
+          <w:rFonts w:asciiTheme="minorHAnsi" w:hAnsiTheme="minorHAnsi"/>
+          <w:sz w:val="24"/>
+          <w:szCs w:val="24"/>
+        </w:rPr>
+        <w:t>:</w:t>
+      </w:r>
+      <w:r>
+        <w:rPr>
+          <w:rFonts w:asciiTheme="minorHAnsi" w:hAnsiTheme="minorHAnsi"/>
+          <w:sz w:val="24"/>
+          <w:szCs w:val="24"/>
+        </w:rPr>
+        <w:t xml:space="preserve"> 1:30pm</w:t>
+      </w:r>
+    </w:p>
+    <w:p>
+      <w:pPr>
+        <w:pStyle w:val="ListParagraph"/>
+        <w:numPr>
+          <w:ilvl w:val="0"/>
+          <w:numId w:val="8"/>
+        </w:numPr>
+        <w:rPr>
+          <w:rFonts w:asciiTheme="minorHAnsi" w:hAnsiTheme="minorHAnsi"/>
+          <w:sz w:val="24"/>
+          <w:szCs w:val="24"/>
+        </w:rPr>
+      </w:pPr>
+      <w:r>
+        <w:rPr>
+          <w:rFonts w:asciiTheme="minorHAnsi" w:hAnsiTheme="minorHAnsi"/>
+          <w:sz w:val="24"/>
+          <w:szCs w:val="24"/>
+        </w:rPr>
+        <w:t>Explanation/Demonstration of File Sharing Moving Forward (Dropittome – Dropbox)</w:t>
+      </w:r>
+      <w:r>
+        <w:rPr>
+          <w:rFonts w:asciiTheme="minorHAnsi" w:hAnsiTheme="minorHAnsi"/>
+          <w:sz w:val="24"/>
+          <w:szCs w:val="24"/>
+        </w:rPr>
+        <w:t>: 2:05pm</w:t>
+      </w:r>
+    </w:p>
     <w:p>
       <w:pPr>
         <w:pStyle w:val="ListParagraph"/>
@@ -477,7 +600,617 @@
           <w:sz w:val="36"/>
           <w:szCs w:val="36"/>
         </w:rPr>
+        <w:lastRenderedPageBreak/>
         <w:t>Action Items</w:t>
+      </w:r>
+    </w:p>
+    <w:p>
+      <w:pPr>
+        <w:pStyle w:val="ListParagraph"/>
+        <w:numPr>
+          <w:ilvl w:val="0"/>
+          <w:numId w:val="8"/>
+        </w:numPr>
+        <w:rPr>
+          <w:rFonts w:asciiTheme="minorHAnsi" w:hAnsiTheme="minorHAnsi" w:cs="Arial"/>
+          <w:bCs/>
+          <w:sz w:val="24"/>
+          <w:szCs w:val="24"/>
+        </w:rPr>
+      </w:pPr>
+      <w:r>
+        <w:rPr>
+          <w:rFonts w:asciiTheme="minorHAnsi" w:hAnsiTheme="minorHAnsi" w:cs="Arial"/>
+          <w:bCs/>
+          <w:sz w:val="24"/>
+          <w:szCs w:val="24"/>
+        </w:rPr>
+        <w:t xml:space="preserve">*** </w:t>
+      </w:r>
+      <w:r>
+        <w:rPr>
+          <w:rFonts w:asciiTheme="minorHAnsi" w:hAnsiTheme="minorHAnsi" w:cs="Arial"/>
+          <w:bCs/>
+          <w:sz w:val="24"/>
+          <w:szCs w:val="24"/>
+        </w:rPr>
+        <w:t>Need More IMPORTANT LINKS from Brenda</w:t>
+      </w:r>
+    </w:p>
+    <w:p>
+      <w:pPr>
+        <w:pStyle w:val="ListParagraph"/>
+        <w:numPr>
+          <w:ilvl w:val="0"/>
+          <w:numId w:val="8"/>
+        </w:numPr>
+        <w:rPr>
+          <w:rFonts w:asciiTheme="minorHAnsi" w:hAnsiTheme="minorHAnsi" w:cs="Arial"/>
+          <w:bCs/>
+          <w:sz w:val="24"/>
+          <w:szCs w:val="24"/>
+        </w:rPr>
+      </w:pPr>
+      <w:r>
+        <w:rPr>
+          <w:rFonts w:asciiTheme="minorHAnsi" w:hAnsiTheme="minorHAnsi" w:cs="Arial"/>
+          <w:bCs/>
+          <w:sz w:val="24"/>
+          <w:szCs w:val="24"/>
+        </w:rPr>
+        <w:t xml:space="preserve">*** </w:t>
+      </w:r>
+      <w:r>
+        <w:rPr>
+          <w:rFonts w:asciiTheme="minorHAnsi" w:hAnsiTheme="minorHAnsi" w:cs="Arial"/>
+          <w:bCs/>
+          <w:sz w:val="24"/>
+          <w:szCs w:val="24"/>
+        </w:rPr>
+        <w:t>Brenda will search for better Lamb Cut Chart</w:t>
+      </w:r>
+    </w:p>
+    <w:p>
+      <w:pPr>
+        <w:pStyle w:val="ListParagraph"/>
+        <w:numPr>
+          <w:ilvl w:val="0"/>
+          <w:numId w:val="8"/>
+        </w:numPr>
+        <w:rPr>
+          <w:rFonts w:asciiTheme="minorHAnsi" w:hAnsiTheme="minorHAnsi" w:cs="Arial"/>
+          <w:bCs/>
+          <w:sz w:val="24"/>
+          <w:szCs w:val="24"/>
+        </w:rPr>
+      </w:pPr>
+      <w:r>
+        <w:rPr>
+          <w:rFonts w:asciiTheme="minorHAnsi" w:hAnsiTheme="minorHAnsi" w:cs="Arial"/>
+          <w:bCs/>
+          <w:sz w:val="24"/>
+          <w:szCs w:val="24"/>
+        </w:rPr>
+        <w:t>*** Brenda will get Lamb Grading Chart</w:t>
+      </w:r>
+    </w:p>
+    <w:p>
+      <w:pPr>
+        <w:pStyle w:val="ListParagraph"/>
+        <w:numPr>
+          <w:ilvl w:val="0"/>
+          <w:numId w:val="8"/>
+        </w:numPr>
+        <w:rPr>
+          <w:rFonts w:asciiTheme="minorHAnsi" w:hAnsiTheme="minorHAnsi"/>
+          <w:sz w:val="24"/>
+          <w:szCs w:val="24"/>
+        </w:rPr>
+      </w:pPr>
+      <w:r>
+        <w:rPr>
+          <w:rFonts w:asciiTheme="minorHAnsi" w:hAnsiTheme="minorHAnsi"/>
+          <w:sz w:val="24"/>
+          <w:szCs w:val="24"/>
+        </w:rPr>
+        <w:t>Change Northumberlamb to NorthumberLamb</w:t>
+      </w:r>
+    </w:p>
+    <w:p>
+      <w:pPr>
+        <w:pStyle w:val="ListParagraph"/>
+        <w:numPr>
+          <w:ilvl w:val="0"/>
+          <w:numId w:val="8"/>
+        </w:numPr>
+        <w:rPr>
+          <w:rFonts w:asciiTheme="minorHAnsi" w:hAnsiTheme="minorHAnsi"/>
+          <w:sz w:val="24"/>
+          <w:szCs w:val="24"/>
+        </w:rPr>
+      </w:pPr>
+      <w:r>
+        <w:rPr>
+          <w:rFonts w:asciiTheme="minorHAnsi" w:hAnsiTheme="minorHAnsi"/>
+          <w:sz w:val="24"/>
+          <w:szCs w:val="24"/>
+        </w:rPr>
+        <w:t>Want to add Rotating Carousel to the Home Page Banner - persistent across entire website</w:t>
+      </w:r>
+    </w:p>
+    <w:p>
+      <w:pPr>
+        <w:pStyle w:val="ListParagraph"/>
+        <w:numPr>
+          <w:ilvl w:val="0"/>
+          <w:numId w:val="8"/>
+        </w:numPr>
+        <w:rPr>
+          <w:rFonts w:asciiTheme="minorHAnsi" w:hAnsiTheme="minorHAnsi"/>
+          <w:sz w:val="24"/>
+          <w:szCs w:val="24"/>
+        </w:rPr>
+      </w:pPr>
+      <w:r>
+        <w:rPr>
+          <w:rFonts w:asciiTheme="minorHAnsi" w:hAnsiTheme="minorHAnsi"/>
+          <w:sz w:val="24"/>
+          <w:szCs w:val="24"/>
+        </w:rPr>
+        <w:t>Move Logo from Front and Centre to Top Left Corner – persistent across entire website</w:t>
+      </w:r>
+    </w:p>
+    <w:p>
+      <w:pPr>
+        <w:pStyle w:val="ListParagraph"/>
+        <w:numPr>
+          <w:ilvl w:val="0"/>
+          <w:numId w:val="8"/>
+        </w:numPr>
+        <w:rPr>
+          <w:rFonts w:asciiTheme="minorHAnsi" w:hAnsiTheme="minorHAnsi"/>
+          <w:sz w:val="24"/>
+          <w:szCs w:val="24"/>
+        </w:rPr>
+      </w:pPr>
+      <w:r>
+        <w:rPr>
+          <w:rFonts w:asciiTheme="minorHAnsi" w:hAnsiTheme="minorHAnsi"/>
+          <w:sz w:val="24"/>
+          <w:szCs w:val="24"/>
+        </w:rPr>
+        <w:t>Home Page</w:t>
+      </w:r>
+      <w:r>
+        <w:rPr>
+          <w:rFonts w:asciiTheme="minorHAnsi" w:hAnsiTheme="minorHAnsi"/>
+          <w:sz w:val="24"/>
+          <w:szCs w:val="24"/>
+        </w:rPr>
+        <w:t xml:space="preserve"> – Remove Featured Producer Section</w:t>
+      </w:r>
+    </w:p>
+    <w:p>
+      <w:pPr>
+        <w:pStyle w:val="ListParagraph"/>
+        <w:numPr>
+          <w:ilvl w:val="0"/>
+          <w:numId w:val="8"/>
+        </w:numPr>
+        <w:rPr>
+          <w:rFonts w:asciiTheme="minorHAnsi" w:hAnsiTheme="minorHAnsi"/>
+          <w:sz w:val="24"/>
+          <w:szCs w:val="24"/>
+        </w:rPr>
+      </w:pPr>
+      <w:r>
+        <w:rPr>
+          <w:rFonts w:asciiTheme="minorHAnsi" w:hAnsiTheme="minorHAnsi"/>
+          <w:b/>
+          <w:sz w:val="24"/>
+          <w:szCs w:val="24"/>
+        </w:rPr>
+        <w:t>Home Page</w:t>
+      </w:r>
+      <w:r>
+        <w:rPr>
+          <w:rFonts w:asciiTheme="minorHAnsi" w:hAnsiTheme="minorHAnsi"/>
+          <w:sz w:val="24"/>
+          <w:szCs w:val="24"/>
+        </w:rPr>
+        <w:t xml:space="preserve"> – Board of Directors – One Image of entire group with caption below with names</w:t>
+      </w:r>
+    </w:p>
+    <w:p>
+      <w:pPr>
+        <w:pStyle w:val="ListParagraph"/>
+        <w:numPr>
+          <w:ilvl w:val="0"/>
+          <w:numId w:val="8"/>
+        </w:numPr>
+        <w:rPr>
+          <w:rFonts w:asciiTheme="minorHAnsi" w:hAnsiTheme="minorHAnsi"/>
+          <w:sz w:val="24"/>
+          <w:szCs w:val="24"/>
+        </w:rPr>
+      </w:pPr>
+      <w:r>
+        <w:rPr>
+          <w:rFonts w:asciiTheme="minorHAnsi" w:hAnsiTheme="minorHAnsi"/>
+          <w:sz w:val="24"/>
+          <w:szCs w:val="24"/>
+        </w:rPr>
+        <w:t>Move IMPORTANT LINKS section to be persistent to all pages</w:t>
+      </w:r>
+    </w:p>
+    <w:p>
+      <w:pPr>
+        <w:pStyle w:val="ListParagraph"/>
+        <w:numPr>
+          <w:ilvl w:val="1"/>
+          <w:numId w:val="8"/>
+        </w:numPr>
+        <w:rPr>
+          <w:rFonts w:asciiTheme="minorHAnsi" w:hAnsiTheme="minorHAnsi"/>
+          <w:sz w:val="24"/>
+          <w:szCs w:val="24"/>
+        </w:rPr>
+      </w:pPr>
+      <w:r>
+        <w:rPr>
+          <w:rFonts w:asciiTheme="minorHAnsi" w:hAnsiTheme="minorHAnsi"/>
+          <w:sz w:val="24"/>
+          <w:szCs w:val="24"/>
+        </w:rPr>
+        <w:t>Include on Recipes Page – Find new place for current Recipes Important Links Section</w:t>
+      </w:r>
+    </w:p>
+    <w:p>
+      <w:pPr>
+        <w:pStyle w:val="ListParagraph"/>
+        <w:numPr>
+          <w:ilvl w:val="0"/>
+          <w:numId w:val="8"/>
+        </w:numPr>
+        <w:rPr>
+          <w:rFonts w:asciiTheme="minorHAnsi" w:hAnsiTheme="minorHAnsi"/>
+          <w:sz w:val="24"/>
+          <w:szCs w:val="24"/>
+        </w:rPr>
+      </w:pPr>
+      <w:r>
+        <w:rPr>
+          <w:rFonts w:asciiTheme="minorHAnsi" w:hAnsiTheme="minorHAnsi"/>
+          <w:sz w:val="24"/>
+          <w:szCs w:val="24"/>
+        </w:rPr>
+        <w:t>Discussed Nice To Have Interactive Lamb Cut Chart</w:t>
+      </w:r>
+    </w:p>
+    <w:p>
+      <w:pPr>
+        <w:pStyle w:val="ListParagraph"/>
+        <w:numPr>
+          <w:ilvl w:val="1"/>
+          <w:numId w:val="8"/>
+        </w:numPr>
+        <w:rPr>
+          <w:rFonts w:asciiTheme="minorHAnsi" w:hAnsiTheme="minorHAnsi"/>
+          <w:sz w:val="24"/>
+          <w:szCs w:val="24"/>
+        </w:rPr>
+      </w:pPr>
+      <w:r>
+        <w:rPr>
+          <w:rFonts w:asciiTheme="minorHAnsi" w:hAnsiTheme="minorHAnsi"/>
+          <w:sz w:val="24"/>
+          <w:szCs w:val="24"/>
+        </w:rPr>
+        <w:t>IE. Hover over Shoulder and list of different Shoulder Cuts Appear</w:t>
+      </w:r>
+    </w:p>
+    <w:p>
+      <w:pPr>
+        <w:pStyle w:val="ListParagraph"/>
+        <w:numPr>
+          <w:ilvl w:val="0"/>
+          <w:numId w:val="8"/>
+        </w:numPr>
+        <w:rPr>
+          <w:rFonts w:asciiTheme="minorHAnsi" w:hAnsiTheme="minorHAnsi"/>
+          <w:sz w:val="24"/>
+          <w:szCs w:val="24"/>
+        </w:rPr>
+      </w:pPr>
+      <w:r>
+        <w:rPr>
+          <w:rFonts w:asciiTheme="minorHAnsi" w:hAnsiTheme="minorHAnsi"/>
+          <w:b/>
+          <w:sz w:val="24"/>
+          <w:szCs w:val="24"/>
+        </w:rPr>
+        <w:t>TBD</w:t>
+      </w:r>
+      <w:r>
+        <w:rPr>
+          <w:rFonts w:asciiTheme="minorHAnsi" w:hAnsiTheme="minorHAnsi"/>
+          <w:sz w:val="24"/>
+          <w:szCs w:val="24"/>
+        </w:rPr>
+        <w:t xml:space="preserve"> – Lamb Cut Chart on the Consumers Page listing the different cuts of the shoulder, etc.</w:t>
+      </w:r>
+    </w:p>
+    <w:p>
+      <w:pPr>
+        <w:pStyle w:val="ListParagraph"/>
+        <w:numPr>
+          <w:ilvl w:val="0"/>
+          <w:numId w:val="8"/>
+        </w:numPr>
+        <w:rPr>
+          <w:rFonts w:asciiTheme="minorHAnsi" w:hAnsiTheme="minorHAnsi"/>
+          <w:sz w:val="24"/>
+          <w:szCs w:val="24"/>
+        </w:rPr>
+      </w:pPr>
+      <w:r>
+        <w:rPr>
+          <w:rFonts w:asciiTheme="minorHAnsi" w:hAnsiTheme="minorHAnsi"/>
+          <w:b/>
+          <w:sz w:val="24"/>
+          <w:szCs w:val="24"/>
+        </w:rPr>
+        <w:t xml:space="preserve">Navigation </w:t>
+      </w:r>
+      <w:r>
+        <w:rPr>
+          <w:rFonts w:asciiTheme="minorHAnsi" w:hAnsiTheme="minorHAnsi"/>
+          <w:sz w:val="24"/>
+          <w:szCs w:val="24"/>
+        </w:rPr>
+        <w:t>– Change Producers to Shippers</w:t>
+      </w:r>
+      <w:r>
+        <w:rPr>
+          <w:rFonts w:asciiTheme="minorHAnsi" w:hAnsiTheme="minorHAnsi"/>
+          <w:sz w:val="24"/>
+          <w:szCs w:val="24"/>
+        </w:rPr>
+        <w:t xml:space="preserve"> – Site Wide</w:t>
+      </w:r>
+    </w:p>
+    <w:p>
+      <w:pPr>
+        <w:pStyle w:val="ListParagraph"/>
+        <w:numPr>
+          <w:ilvl w:val="0"/>
+          <w:numId w:val="8"/>
+        </w:numPr>
+        <w:rPr>
+          <w:rFonts w:asciiTheme="minorHAnsi" w:hAnsiTheme="minorHAnsi"/>
+          <w:sz w:val="24"/>
+          <w:szCs w:val="24"/>
+        </w:rPr>
+      </w:pPr>
+      <w:r>
+        <w:rPr>
+          <w:rFonts w:asciiTheme="minorHAnsi" w:hAnsiTheme="minorHAnsi"/>
+          <w:b/>
+          <w:sz w:val="24"/>
+          <w:szCs w:val="24"/>
+        </w:rPr>
+        <w:t>Producers Page</w:t>
+      </w:r>
+      <w:r>
+        <w:rPr>
+          <w:rFonts w:asciiTheme="minorHAnsi" w:hAnsiTheme="minorHAnsi"/>
+          <w:sz w:val="24"/>
+          <w:szCs w:val="24"/>
+        </w:rPr>
+        <w:t xml:space="preserve"> </w:t>
+      </w:r>
+    </w:p>
+    <w:p>
+      <w:pPr>
+        <w:pStyle w:val="ListParagraph"/>
+        <w:numPr>
+          <w:ilvl w:val="1"/>
+          <w:numId w:val="8"/>
+        </w:numPr>
+        <w:rPr>
+          <w:rFonts w:asciiTheme="minorHAnsi" w:hAnsiTheme="minorHAnsi"/>
+          <w:sz w:val="24"/>
+          <w:szCs w:val="24"/>
+        </w:rPr>
+      </w:pPr>
+      <w:r>
+        <w:rPr>
+          <w:rFonts w:asciiTheme="minorHAnsi" w:hAnsiTheme="minorHAnsi"/>
+          <w:sz w:val="24"/>
+          <w:szCs w:val="24"/>
+        </w:rPr>
+        <w:t>Change wording from How</w:t>
+      </w:r>
+      <w:r>
+        <w:rPr>
+          <w:rFonts w:asciiTheme="minorHAnsi" w:hAnsiTheme="minorHAnsi"/>
+          <w:sz w:val="24"/>
+          <w:szCs w:val="24"/>
+        </w:rPr>
+        <w:t xml:space="preserve"> To Become a Producer to </w:t>
+      </w:r>
+      <w:r>
+        <w:rPr>
+          <w:rFonts w:asciiTheme="minorHAnsi" w:hAnsiTheme="minorHAnsi"/>
+          <w:sz w:val="24"/>
+          <w:szCs w:val="24"/>
+        </w:rPr>
+        <w:t>Become a Shipper</w:t>
+      </w:r>
+      <w:r>
+        <w:rPr>
+          <w:rFonts w:asciiTheme="minorHAnsi" w:hAnsiTheme="minorHAnsi"/>
+          <w:sz w:val="24"/>
+          <w:szCs w:val="24"/>
+        </w:rPr>
+        <w:t xml:space="preserve"> &amp; Member</w:t>
+      </w:r>
+    </w:p>
+    <w:p>
+      <w:pPr>
+        <w:pStyle w:val="ListParagraph"/>
+        <w:numPr>
+          <w:ilvl w:val="1"/>
+          <w:numId w:val="8"/>
+        </w:numPr>
+        <w:rPr>
+          <w:rFonts w:asciiTheme="minorHAnsi" w:hAnsiTheme="minorHAnsi"/>
+          <w:sz w:val="24"/>
+          <w:szCs w:val="24"/>
+        </w:rPr>
+      </w:pPr>
+      <w:r>
+        <w:rPr>
+          <w:rFonts w:asciiTheme="minorHAnsi" w:hAnsiTheme="minorHAnsi"/>
+          <w:sz w:val="24"/>
+          <w:szCs w:val="24"/>
+        </w:rPr>
+        <w:t>Have text explaining difference between Members and Shippers – within that block of content have two buttons – one for Members and one for Shippers – when clicked, corresponding form opens up.</w:t>
+      </w:r>
+    </w:p>
+    <w:p>
+      <w:pPr>
+        <w:pStyle w:val="ListParagraph"/>
+        <w:numPr>
+          <w:ilvl w:val="0"/>
+          <w:numId w:val="8"/>
+        </w:numPr>
+        <w:rPr>
+          <w:rFonts w:asciiTheme="minorHAnsi" w:hAnsiTheme="minorHAnsi" w:cs="Arial"/>
+          <w:bCs/>
+          <w:sz w:val="24"/>
+          <w:szCs w:val="24"/>
+        </w:rPr>
+      </w:pPr>
+      <w:r>
+        <w:rPr>
+          <w:rFonts w:asciiTheme="minorHAnsi" w:hAnsiTheme="minorHAnsi" w:cs="Arial"/>
+          <w:b/>
+          <w:bCs/>
+          <w:sz w:val="24"/>
+          <w:szCs w:val="24"/>
+        </w:rPr>
+        <w:t>Contact</w:t>
+      </w:r>
+      <w:r>
+        <w:rPr>
+          <w:rFonts w:asciiTheme="minorHAnsi" w:hAnsiTheme="minorHAnsi" w:cs="Arial"/>
+          <w:b/>
+          <w:bCs/>
+          <w:sz w:val="24"/>
+          <w:szCs w:val="24"/>
+        </w:rPr>
+        <w:t xml:space="preserve"> Page</w:t>
+      </w:r>
+    </w:p>
+    <w:p>
+      <w:pPr>
+        <w:pStyle w:val="ListParagraph"/>
+        <w:numPr>
+          <w:ilvl w:val="1"/>
+          <w:numId w:val="8"/>
+        </w:numPr>
+        <w:rPr>
+          <w:rFonts w:asciiTheme="minorHAnsi" w:hAnsiTheme="minorHAnsi" w:cs="Arial"/>
+          <w:bCs/>
+          <w:sz w:val="24"/>
+          <w:szCs w:val="24"/>
+        </w:rPr>
+      </w:pPr>
+      <w:r>
+        <w:rPr>
+          <w:rFonts w:asciiTheme="minorHAnsi" w:hAnsiTheme="minorHAnsi" w:cs="Arial"/>
+          <w:bCs/>
+          <w:sz w:val="24"/>
+          <w:szCs w:val="24"/>
+        </w:rPr>
+        <w:t>General Inquiries Form a</w:t>
+      </w:r>
+      <w:r>
+        <w:rPr>
+          <w:rFonts w:asciiTheme="minorHAnsi" w:hAnsiTheme="minorHAnsi" w:cs="Arial"/>
+          <w:bCs/>
+          <w:sz w:val="24"/>
+          <w:szCs w:val="24"/>
+        </w:rPr>
+        <w:t>dded to the page.</w:t>
+      </w:r>
+    </w:p>
+    <w:p>
+      <w:pPr>
+        <w:pStyle w:val="ListParagraph"/>
+        <w:numPr>
+          <w:ilvl w:val="1"/>
+          <w:numId w:val="8"/>
+        </w:numPr>
+        <w:rPr>
+          <w:rFonts w:asciiTheme="minorHAnsi" w:hAnsiTheme="minorHAnsi" w:cs="Arial"/>
+          <w:bCs/>
+          <w:sz w:val="24"/>
+          <w:szCs w:val="24"/>
+        </w:rPr>
+      </w:pPr>
+      <w:r>
+        <w:rPr>
+          <w:rFonts w:asciiTheme="minorHAnsi" w:hAnsiTheme="minorHAnsi" w:cs="Arial"/>
+          <w:bCs/>
+          <w:sz w:val="24"/>
+          <w:szCs w:val="24"/>
+        </w:rPr>
+        <w:t>Fields to be provided by Brenda, and email the form submits to</w:t>
+      </w:r>
+    </w:p>
+    <w:p>
+      <w:pPr>
+        <w:pStyle w:val="ListParagraph"/>
+        <w:numPr>
+          <w:ilvl w:val="0"/>
+          <w:numId w:val="8"/>
+        </w:numPr>
+        <w:rPr>
+          <w:rFonts w:asciiTheme="minorHAnsi" w:hAnsiTheme="minorHAnsi" w:cs="Arial"/>
+          <w:bCs/>
+          <w:sz w:val="24"/>
+          <w:szCs w:val="24"/>
+        </w:rPr>
+      </w:pPr>
+      <w:r>
+        <w:rPr>
+          <w:rFonts w:asciiTheme="minorHAnsi" w:hAnsiTheme="minorHAnsi" w:cs="Arial"/>
+          <w:bCs/>
+          <w:sz w:val="24"/>
+          <w:szCs w:val="24"/>
+        </w:rPr>
+        <w:t>***</w:t>
+      </w:r>
+      <w:r>
+        <w:rPr>
+          <w:rFonts w:asciiTheme="minorHAnsi" w:hAnsiTheme="minorHAnsi" w:cs="Arial"/>
+          <w:bCs/>
+          <w:sz w:val="24"/>
+          <w:szCs w:val="24"/>
+        </w:rPr>
+        <w:t xml:space="preserve"> </w:t>
+      </w:r>
+      <w:r>
+        <w:rPr>
+          <w:rFonts w:asciiTheme="minorHAnsi" w:hAnsiTheme="minorHAnsi" w:cs="Arial"/>
+          <w:b/>
+          <w:bCs/>
+          <w:sz w:val="24"/>
+          <w:szCs w:val="24"/>
+        </w:rPr>
+        <w:t>Send Brenda the Dropittome link and credentials</w:t>
       </w:r>
     </w:p>
     <w:p>
@@ -506,7 +1239,6 @@
           <w:sz w:val="36"/>
           <w:szCs w:val="36"/>
         </w:rPr>
-        <w:lastRenderedPageBreak/>
         <w:t>Next Meeting Agenda Items</w:t>
       </w:r>
     </w:p>
@@ -519,13 +1251,78 @@
           <w:numId w:val="7"/>
         </w:numPr>
         <w:rPr>
-          <w:rFonts w:ascii="Arial" w:hAnsi="Arial" w:cs="Arial"/>
-          <w:b/>
+          <w:rFonts w:asciiTheme="minorHAnsi" w:hAnsiTheme="minorHAnsi" w:cs="Arial"/>
           <w:bCs/>
-          <w:sz w:val="23"/>
-          <w:szCs w:val="23"/>
-        </w:rPr>
-      </w:pPr>
+          <w:sz w:val="24"/>
+          <w:szCs w:val="24"/>
+        </w:rPr>
+      </w:pPr>
+      <w:r>
+        <w:rPr>
+          <w:rFonts w:asciiTheme="minorHAnsi" w:hAnsiTheme="minorHAnsi" w:cs="Arial"/>
+          <w:bCs/>
+          <w:sz w:val="24"/>
+          <w:szCs w:val="24"/>
+        </w:rPr>
+        <w:t>Discuss Test Site Deliverables</w:t>
+      </w:r>
+    </w:p>
+    <w:p>
+      <w:pPr>
+        <w:pStyle w:val="ListParagraph"/>
+        <w:numPr>
+          <w:ilvl w:val="0"/>
+          <w:numId w:val="7"/>
+        </w:numPr>
+        <w:rPr>
+          <w:rFonts w:asciiTheme="minorHAnsi" w:hAnsiTheme="minorHAnsi" w:cs="Arial"/>
+          <w:bCs/>
+          <w:sz w:val="24"/>
+          <w:szCs w:val="24"/>
+        </w:rPr>
+      </w:pPr>
+      <w:r>
+        <w:rPr>
+          <w:rFonts w:asciiTheme="minorHAnsi" w:hAnsiTheme="minorHAnsi" w:cs="Arial"/>
+          <w:bCs/>
+          <w:sz w:val="24"/>
+          <w:szCs w:val="24"/>
+        </w:rPr>
+        <w:t>Design changes – additions/omissions</w:t>
+      </w:r>
+    </w:p>
+    <w:p>
+      <w:pPr>
+        <w:pStyle w:val="ListParagraph"/>
+        <w:numPr>
+          <w:ilvl w:val="0"/>
+          <w:numId w:val="7"/>
+        </w:numPr>
+        <w:rPr>
+          <w:rFonts w:asciiTheme="minorHAnsi" w:hAnsiTheme="minorHAnsi" w:cs="Arial"/>
+          <w:bCs/>
+          <w:sz w:val="24"/>
+          <w:szCs w:val="24"/>
+        </w:rPr>
+      </w:pPr>
+      <w:r>
+        <w:rPr>
+          <w:rFonts w:asciiTheme="minorHAnsi" w:hAnsiTheme="minorHAnsi" w:cs="Arial"/>
+          <w:bCs/>
+          <w:sz w:val="24"/>
+          <w:szCs w:val="24"/>
+        </w:rPr>
+        <w:t>Content a</w:t>
+      </w:r>
+      <w:r>
+        <w:rPr>
+          <w:rFonts w:asciiTheme="minorHAnsi" w:hAnsiTheme="minorHAnsi" w:cs="Arial"/>
+          <w:bCs/>
+          <w:sz w:val="24"/>
+          <w:szCs w:val="24"/>
+        </w:rPr>
+        <w:t>pproval</w:t>
+      </w:r>
     </w:p>
     <w:p>
       <w:pPr>
@@ -544,7 +1341,7 @@
 </file>
 
 <file path=word/numbering.xml><?xml version="1.0" encoding="utf-8"?>
-<w:numbering xmlns:wpc="http://schemas.microsoft.com/office/word/2010/wordprocessingCanvas" xmlns:mc="http://schemas.openxmlformats.org/markup-compatibility/2006" xmlns:o="urn:schemas-microsoft-com:office:office" xmlns:r="http://schemas.openxmlformats.org/officeDocument/2006/relationships" xmlns:m="http://schemas.openxmlformats.org/officeDocument/2006/math" xmlns:v="urn:schemas-microsoft-com:vml" xmlns:wp14="http://schemas.microsoft.com/office/word/2010/wordprocessingDrawing" xmlns:wp="http://schemas.openxmlformats.org/drawingml/2006/wordprocessingDrawing" xmlns:w10="urn:schemas-microsoft-com:office:word" xmlns:w="http://schemas.openxmlformats.org/wordprocessingml/2006/main" xmlns:w14="http://schemas.microsoft.com/office/word/2010/wordml" xmlns:w15="http://schemas.microsoft.com/office/word/2012/wordml" xmlns:wpg="http://schemas.microsoft.com/office/word/2010/wordprocessingGroup" xmlns:wpi="http://schemas.microsoft.com/office/word/2010/wordprocessingInk" xmlns:wne="http://schemas.microsoft.com/office/word/2006/wordml" xmlns:wps="http://schemas.microsoft.com/office/word/2010/wordprocessingShape" mc:Ignorable="w14 w15 wp14">
+<w:numbering xmlns:wpc="http://schemas.microsoft.com/office/word/2010/wordprocessingCanvas" xmlns:mo="http://schemas.microsoft.com/office/mac/office/2008/main" xmlns:mc="http://schemas.openxmlformats.org/markup-compatibility/2006" xmlns:mv="urn:schemas-microsoft-com:mac:vml" xmlns:o="urn:schemas-microsoft-com:office:office" xmlns:r="http://schemas.openxmlformats.org/officeDocument/2006/relationships" xmlns:m="http://schemas.openxmlformats.org/officeDocument/2006/math" xmlns:v="urn:schemas-microsoft-com:vml" xmlns:wp14="http://schemas.microsoft.com/office/word/2010/wordprocessingDrawing" xmlns:wp="http://schemas.openxmlformats.org/drawingml/2006/wordprocessingDrawing" xmlns:w10="urn:schemas-microsoft-com:office:word" xmlns:w="http://schemas.openxmlformats.org/wordprocessingml/2006/main" xmlns:w14="http://schemas.microsoft.com/office/word/2010/wordml" xmlns:wpg="http://schemas.microsoft.com/office/word/2010/wordprocessingGroup" xmlns:wpi="http://schemas.microsoft.com/office/word/2010/wordprocessingInk" xmlns:wne="http://schemas.microsoft.com/office/word/2006/wordml" xmlns:wps="http://schemas.microsoft.com/office/word/2010/wordprocessingShape" mc:Ignorable="w14 wp14">
   <w:abstractNum w:abstractNumId="0">
     <w:nsid w:val="0DD43512"/>
     <w:multiLevelType w:val="hybridMultilevel"/>
@@ -772,6 +1569,119 @@
     </w:lvl>
   </w:abstractNum>
   <w:abstractNum w:abstractNumId="2">
+    <w:nsid w:val="255A2A0F"/>
+    <w:multiLevelType w:val="hybridMultilevel"/>
+    <w:tmpl w:val="E24E907A"/>
+    <w:lvl w:ilvl="0" w:tplc="04090001">
+      <w:start w:val="1"/>
+      <w:numFmt w:val="bullet"/>
+      <w:lvlText w:val=""/>
+      <w:lvlJc w:val="left"/>
+      <w:pPr>
+        <w:ind w:left="720" w:hanging="360"/>
+      </w:pPr>
+      <w:rPr>
+        <w:rFonts w:ascii="Symbol" w:hAnsi="Symbol" w:hint="default"/>
+      </w:rPr>
+    </w:lvl>
+    <w:lvl w:ilvl="1" w:tplc="04090003">
+      <w:start w:val="1"/>
+      <w:numFmt w:val="bullet"/>
+      <w:lvlText w:val="o"/>
+      <w:lvlJc w:val="left"/>
+      <w:pPr>
+        <w:ind w:left="1440" w:hanging="360"/>
+      </w:pPr>
+      <w:rPr>
+        <w:rFonts w:ascii="Courier New" w:hAnsi="Courier New" w:cs="Courier New" w:hint="default"/>
+      </w:rPr>
+    </w:lvl>
+    <w:lvl w:ilvl="2" w:tplc="04090005">
+      <w:start w:val="1"/>
+      <w:numFmt w:val="bullet"/>
+      <w:lvlText w:val=""/>
+      <w:lvlJc w:val="left"/>
+      <w:pPr>
+        <w:ind w:left="2160" w:hanging="360"/>
+      </w:pPr>
+      <w:rPr>
+        <w:rFonts w:ascii="Wingdings" w:hAnsi="Wingdings" w:hint="default"/>
+      </w:rPr>
+    </w:lvl>
+    <w:lvl w:ilvl="3" w:tplc="04090001" w:tentative="1">
+      <w:start w:val="1"/>
+      <w:numFmt w:val="bullet"/>
+      <w:lvlText w:val=""/>
+      <w:lvlJc w:val="left"/>
+      <w:pPr>
+        <w:ind w:left="2880" w:hanging="360"/>
+      </w:pPr>
+      <w:rPr>
+        <w:rFonts w:ascii="Symbol" w:hAnsi="Symbol" w:hint="default"/>
+      </w:rPr>
+    </w:lvl>
+    <w:lvl w:ilvl="4" w:tplc="04090003" w:tentative="1">
+      <w:start w:val="1"/>
+      <w:numFmt w:val="bullet"/>
+      <w:lvlText w:val="o"/>
+      <w:lvlJc w:val="left"/>
+      <w:pPr>
+        <w:ind w:left="3600" w:hanging="360"/>
+      </w:pPr>
+      <w:rPr>
+        <w:rFonts w:ascii="Courier New" w:hAnsi="Courier New" w:cs="Courier New" w:hint="default"/>
+      </w:rPr>
+    </w:lvl>
+    <w:lvl w:ilvl="5" w:tplc="04090005" w:tentative="1">
+      <w:start w:val="1"/>
+      <w:numFmt w:val="bullet"/>
+      <w:lvlText w:val=""/>
+      <w:lvlJc w:val="left"/>
+      <w:pPr>
+        <w:ind w:left="4320" w:hanging="360"/>
+      </w:pPr>
+      <w:rPr>
+        <w:rFonts w:ascii="Wingdings" w:hAnsi="Wingdings" w:hint="default"/>
+      </w:rPr>
+    </w:lvl>
+    <w:lvl w:ilvl="6" w:tplc="04090001" w:tentative="1">
+      <w:start w:val="1"/>
+      <w:numFmt w:val="bullet"/>
+      <w:lvlText w:val=""/>
+      <w:lvlJc w:val="left"/>
+      <w:pPr>
+        <w:ind w:left="5040" w:hanging="360"/>
+      </w:pPr>
+      <w:rPr>
+        <w:rFonts w:ascii="Symbol" w:hAnsi="Symbol" w:hint="default"/>
+      </w:rPr>
+    </w:lvl>
+    <w:lvl w:ilvl="7" w:tplc="04090003" w:tentative="1">
+      <w:start w:val="1"/>
+      <w:numFmt w:val="bullet"/>
+      <w:lvlText w:val="o"/>
+      <w:lvlJc w:val="left"/>
+      <w:pPr>
+        <w:ind w:left="5760" w:hanging="360"/>
+      </w:pPr>
+      <w:rPr>
+        <w:rFonts w:ascii="Courier New" w:hAnsi="Courier New" w:cs="Courier New" w:hint="default"/>
+      </w:rPr>
+    </w:lvl>
+    <w:lvl w:ilvl="8" w:tplc="04090005" w:tentative="1">
+      <w:start w:val="1"/>
+      <w:numFmt w:val="bullet"/>
+      <w:lvlText w:val=""/>
+      <w:lvlJc w:val="left"/>
+      <w:pPr>
+        <w:ind w:left="6480" w:hanging="360"/>
+      </w:pPr>
+      <w:rPr>
+        <w:rFonts w:ascii="Wingdings" w:hAnsi="Wingdings" w:hint="default"/>
+      </w:rPr>
+    </w:lvl>
+  </w:abstractNum>
+  <w:abstractNum w:abstractNumId="3">
     <w:nsid w:val="26D6152C"/>
     <w:multiLevelType w:val="hybridMultilevel"/>
     <w:tmpl w:val="F4225C58"/>
@@ -884,7 +1794,7 @@
       </w:rPr>
     </w:lvl>
   </w:abstractNum>
-  <w:abstractNum w:abstractNumId="3">
+  <w:abstractNum w:abstractNumId="4">
     <w:nsid w:val="42E87FD6"/>
     <w:multiLevelType w:val="multilevel"/>
     <w:tmpl w:val="F8265BEE"/>
@@ -1033,7 +1943,7 @@
       </w:rPr>
     </w:lvl>
   </w:abstractNum>
-  <w:abstractNum w:abstractNumId="4">
+  <w:abstractNum w:abstractNumId="5">
     <w:nsid w:val="4A4D2704"/>
     <w:multiLevelType w:val="hybridMultilevel"/>
     <w:tmpl w:val="F6325CA8"/>
@@ -1146,7 +2056,7 @@
       </w:rPr>
     </w:lvl>
   </w:abstractNum>
-  <w:abstractNum w:abstractNumId="5">
+  <w:abstractNum w:abstractNumId="6">
     <w:nsid w:val="619A0C72"/>
     <w:multiLevelType w:val="hybridMultilevel"/>
     <w:tmpl w:val="63006B02"/>
@@ -1259,7 +2169,7 @@
       </w:rPr>
     </w:lvl>
   </w:abstractNum>
-  <w:abstractNum w:abstractNumId="6">
+  <w:abstractNum w:abstractNumId="7">
     <w:nsid w:val="78AE0F9E"/>
     <w:multiLevelType w:val="hybridMultilevel"/>
     <w:tmpl w:val="5C28EC24"/>
@@ -1373,31 +2283,34 @@
     </w:lvl>
   </w:abstractNum>
   <w:num w:numId="1">
-    <w:abstractNumId w:val="3"/>
+    <w:abstractNumId w:val="4"/>
   </w:num>
   <w:num w:numId="2">
-    <w:abstractNumId w:val="5"/>
+    <w:abstractNumId w:val="6"/>
   </w:num>
   <w:num w:numId="3">
-    <w:abstractNumId w:val="6"/>
+    <w:abstractNumId w:val="7"/>
   </w:num>
   <w:num w:numId="4">
     <w:abstractNumId w:val="1"/>
   </w:num>
   <w:num w:numId="5">
-    <w:abstractNumId w:val="2"/>
+    <w:abstractNumId w:val="3"/>
   </w:num>
   <w:num w:numId="6">
-    <w:abstractNumId w:val="4"/>
+    <w:abstractNumId w:val="5"/>
   </w:num>
   <w:num w:numId="7">
     <w:abstractNumId w:val="0"/>
+  </w:num>
+  <w:num w:numId="8">
+    <w:abstractNumId w:val="2"/>
   </w:num>
 </w:numbering>
 </file>
 
 <file path=word/styles.xml><?xml version="1.0" encoding="utf-8"?>
-<w:styles xmlns:mc="http://schemas.openxmlformats.org/markup-compatibility/2006" xmlns:r="http://schemas.openxmlformats.org/officeDocument/2006/relationships" xmlns:w="http://schemas.openxmlformats.org/wordprocessingml/2006/main" xmlns:w14="http://schemas.microsoft.com/office/word/2010/wordml" xmlns:w15="http://schemas.microsoft.com/office/word/2012/wordml" mc:Ignorable="w14 w15">
+<w:styles xmlns:mc="http://schemas.openxmlformats.org/markup-compatibility/2006" xmlns:r="http://schemas.openxmlformats.org/officeDocument/2006/relationships" xmlns:w="http://schemas.openxmlformats.org/wordprocessingml/2006/main" xmlns:w14="http://schemas.microsoft.com/office/word/2010/wordml" mc:Ignorable="w14">
   <w:docDefaults>
     <w:rPrDefault>
       <w:rPr>
@@ -1409,369 +2322,505 @@
     </w:rPrDefault>
     <w:pPrDefault/>
   </w:docDefaults>
-  <w:latentStyles w:defLockedState="0" w:defUIPriority="99" w:defSemiHidden="0" w:defUnhideWhenUsed="0" w:defQFormat="0" w:count="371">
-    <w:lsdException w:name="Normal" w:uiPriority="0" w:qFormat="1"/>
-    <w:lsdException w:name="heading 1" w:uiPriority="9" w:qFormat="1"/>
-    <w:lsdException w:name="heading 2" w:semiHidden="1" w:uiPriority="9" w:unhideWhenUsed="1" w:qFormat="1"/>
-    <w:lsdException w:name="heading 3" w:semiHidden="1" w:uiPriority="9" w:unhideWhenUsed="1" w:qFormat="1"/>
-    <w:lsdException w:name="heading 4" w:semiHidden="1" w:uiPriority="9" w:unhideWhenUsed="1" w:qFormat="1"/>
-    <w:lsdException w:name="heading 5" w:semiHidden="1" w:uiPriority="9" w:unhideWhenUsed="1" w:qFormat="1"/>
-    <w:lsdException w:name="heading 6" w:semiHidden="1" w:uiPriority="9" w:unhideWhenUsed="1" w:qFormat="1"/>
-    <w:lsdException w:name="heading 7" w:semiHidden="1" w:uiPriority="9" w:unhideWhenUsed="1" w:qFormat="1"/>
-    <w:lsdException w:name="heading 8" w:semiHidden="1" w:uiPriority="9" w:unhideWhenUsed="1" w:qFormat="1"/>
-    <w:lsdException w:name="heading 9" w:semiHidden="1" w:uiPriority="9" w:unhideWhenUsed="1" w:qFormat="1"/>
-    <w:lsdException w:name="index 1" w:semiHidden="1" w:unhideWhenUsed="1"/>
-    <w:lsdException w:name="index 2" w:semiHidden="1" w:unhideWhenUsed="1"/>
-    <w:lsdException w:name="index 3" w:semiHidden="1" w:unhideWhenUsed="1"/>
-    <w:lsdException w:name="index 4" w:semiHidden="1" w:unhideWhenUsed="1"/>
-    <w:lsdException w:name="index 5" w:semiHidden="1" w:unhideWhenUsed="1"/>
-    <w:lsdException w:name="index 6" w:semiHidden="1" w:unhideWhenUsed="1"/>
-    <w:lsdException w:name="index 7" w:semiHidden="1" w:unhideWhenUsed="1"/>
-    <w:lsdException w:name="index 8" w:semiHidden="1" w:unhideWhenUsed="1"/>
-    <w:lsdException w:name="index 9" w:semiHidden="1" w:unhideWhenUsed="1"/>
-    <w:lsdException w:name="toc 1" w:semiHidden="1" w:uiPriority="39" w:unhideWhenUsed="1"/>
-    <w:lsdException w:name="toc 2" w:semiHidden="1" w:uiPriority="39" w:unhideWhenUsed="1"/>
-    <w:lsdException w:name="toc 3" w:semiHidden="1" w:uiPriority="39" w:unhideWhenUsed="1"/>
-    <w:lsdException w:name="toc 4" w:semiHidden="1" w:uiPriority="39" w:unhideWhenUsed="1"/>
-    <w:lsdException w:name="toc 5" w:semiHidden="1" w:uiPriority="39" w:unhideWhenUsed="1"/>
-    <w:lsdException w:name="toc 6" w:semiHidden="1" w:uiPriority="39" w:unhideWhenUsed="1"/>
-    <w:lsdException w:name="toc 7" w:semiHidden="1" w:uiPriority="39" w:unhideWhenUsed="1"/>
-    <w:lsdException w:name="toc 8" w:semiHidden="1" w:uiPriority="39" w:unhideWhenUsed="1"/>
-    <w:lsdException w:name="toc 9" w:semiHidden="1" w:uiPriority="39" w:unhideWhenUsed="1"/>
-    <w:lsdException w:name="Normal Indent" w:semiHidden="1" w:unhideWhenUsed="1"/>
-    <w:lsdException w:name="footnote text" w:semiHidden="1" w:unhideWhenUsed="1"/>
-    <w:lsdException w:name="annotation text" w:semiHidden="1" w:unhideWhenUsed="1"/>
-    <w:lsdException w:name="header" w:semiHidden="1" w:unhideWhenUsed="1"/>
-    <w:lsdException w:name="footer" w:semiHidden="1" w:unhideWhenUsed="1"/>
-    <w:lsdException w:name="index heading" w:semiHidden="1" w:unhideWhenUsed="1"/>
-    <w:lsdException w:name="caption" w:semiHidden="1" w:uiPriority="35" w:unhideWhenUsed="1" w:qFormat="1"/>
-    <w:lsdException w:name="table of figures" w:semiHidden="1" w:unhideWhenUsed="1"/>
-    <w:lsdException w:name="envelope address" w:semiHidden="1" w:unhideWhenUsed="1"/>
-    <w:lsdException w:name="envelope return" w:semiHidden="1" w:unhideWhenUsed="1"/>
-    <w:lsdException w:name="footnote reference" w:semiHidden="1" w:unhideWhenUsed="1"/>
-    <w:lsdException w:name="annotation reference" w:semiHidden="1" w:unhideWhenUsed="1"/>
-    <w:lsdException w:name="line number" w:semiHidden="1" w:unhideWhenUsed="1"/>
-    <w:lsdException w:name="page number" w:semiHidden="1" w:unhideWhenUsed="1"/>
-    <w:lsdException w:name="endnote reference" w:semiHidden="1" w:unhideWhenUsed="1"/>
-    <w:lsdException w:name="endnote text" w:semiHidden="1" w:unhideWhenUsed="1"/>
-    <w:lsdException w:name="table of authorities" w:semiHidden="1" w:unhideWhenUsed="1"/>
-    <w:lsdException w:name="macro" w:semiHidden="1" w:unhideWhenUsed="1"/>
-    <w:lsdException w:name="toa heading" w:semiHidden="1" w:unhideWhenUsed="1"/>
-    <w:lsdException w:name="List" w:semiHidden="1" w:unhideWhenUsed="1"/>
-    <w:lsdException w:name="List Bullet" w:semiHidden="1" w:unhideWhenUsed="1"/>
-    <w:lsdException w:name="List Number" w:semiHidden="1" w:unhideWhenUsed="1"/>
-    <w:lsdException w:name="List 2" w:semiHidden="1" w:unhideWhenUsed="1"/>
-    <w:lsdException w:name="List 3" w:semiHidden="1" w:unhideWhenUsed="1"/>
-    <w:lsdException w:name="List 4" w:semiHidden="1" w:unhideWhenUsed="1"/>
-    <w:lsdException w:name="List 5" w:semiHidden="1" w:unhideWhenUsed="1"/>
-    <w:lsdException w:name="List Bullet 2" w:semiHidden="1" w:unhideWhenUsed="1"/>
-    <w:lsdException w:name="List Bullet 3" w:semiHidden="1" w:unhideWhenUsed="1"/>
-    <w:lsdException w:name="List Bullet 4" w:semiHidden="1" w:unhideWhenUsed="1"/>
-    <w:lsdException w:name="List Bullet 5" w:semiHidden="1" w:unhideWhenUsed="1"/>
-    <w:lsdException w:name="List Number 2" w:semiHidden="1" w:unhideWhenUsed="1"/>
-    <w:lsdException w:name="List Number 3" w:semiHidden="1" w:unhideWhenUsed="1"/>
-    <w:lsdException w:name="List Number 4" w:semiHidden="1" w:unhideWhenUsed="1"/>
-    <w:lsdException w:name="List Number 5" w:semiHidden="1" w:unhideWhenUsed="1"/>
-    <w:lsdException w:name="Title" w:uiPriority="10" w:qFormat="1"/>
-    <w:lsdException w:name="Closing" w:semiHidden="1" w:unhideWhenUsed="1"/>
-    <w:lsdException w:name="Signature" w:semiHidden="1" w:unhideWhenUsed="1"/>
-    <w:lsdException w:name="Default Paragraph Font" w:semiHidden="1" w:uiPriority="1" w:unhideWhenUsed="1"/>
-    <w:lsdException w:name="Body Text" w:semiHidden="1" w:unhideWhenUsed="1"/>
-    <w:lsdException w:name="Body Text Indent" w:semiHidden="1" w:unhideWhenUsed="1"/>
-    <w:lsdException w:name="List Continue" w:semiHidden="1" w:unhideWhenUsed="1"/>
-    <w:lsdException w:name="List Continue 2" w:semiHidden="1" w:unhideWhenUsed="1"/>
-    <w:lsdException w:name="List Continue 3" w:semiHidden="1" w:unhideWhenUsed="1"/>
-    <w:lsdException w:name="List Continue 4" w:semiHidden="1" w:unhideWhenUsed="1"/>
-    <w:lsdException w:name="List Continue 5" w:semiHidden="1" w:unhideWhenUsed="1"/>
-    <w:lsdException w:name="Message Header" w:semiHidden="1" w:unhideWhenUsed="1"/>
-    <w:lsdException w:name="Subtitle" w:uiPriority="11" w:qFormat="1"/>
-    <w:lsdException w:name="Salutation" w:semiHidden="1" w:unhideWhenUsed="1"/>
-    <w:lsdException w:name="Date" w:semiHidden="1" w:unhideWhenUsed="1"/>
-    <w:lsdException w:name="Body Text First Indent" w:semiHidden="1" w:unhideWhenUsed="1"/>
-    <w:lsdException w:name="Body Text First Indent 2" w:semiHidden="1" w:unhideWhenUsed="1"/>
-    <w:lsdException w:name="Note Heading" w:semiHidden="1" w:unhideWhenUsed="1"/>
-    <w:lsdException w:name="Body Text 2" w:semiHidden="1" w:unhideWhenUsed="1"/>
-    <w:lsdException w:name="Body Text 3" w:semiHidden="1" w:unhideWhenUsed="1"/>
-    <w:lsdException w:name="Body Text Indent 2" w:semiHidden="1" w:unhideWhenUsed="1"/>
-    <w:lsdException w:name="Body Text Indent 3" w:semiHidden="1" w:unhideWhenUsed="1"/>
-    <w:lsdException w:name="Block Text" w:semiHidden="1" w:unhideWhenUsed="1"/>
-    <w:lsdException w:name="Hyperlink" w:semiHidden="1" w:unhideWhenUsed="1"/>
-    <w:lsdException w:name="FollowedHyperlink" w:semiHidden="1" w:unhideWhenUsed="1"/>
-    <w:lsdException w:name="Strong" w:uiPriority="22" w:qFormat="1"/>
-    <w:lsdException w:name="Emphasis" w:uiPriority="20" w:qFormat="1"/>
-    <w:lsdException w:name="Document Map" w:semiHidden="1" w:unhideWhenUsed="1"/>
-    <w:lsdException w:name="Plain Text" w:semiHidden="1" w:unhideWhenUsed="1"/>
-    <w:lsdException w:name="E-mail Signature" w:semiHidden="1" w:unhideWhenUsed="1"/>
-    <w:lsdException w:name="HTML Top of Form" w:semiHidden="1" w:unhideWhenUsed="1"/>
-    <w:lsdException w:name="HTML Bottom of Form" w:semiHidden="1" w:unhideWhenUsed="1"/>
-    <w:lsdException w:name="Normal (Web)" w:semiHidden="1" w:unhideWhenUsed="1"/>
-    <w:lsdException w:name="HTML Acronym" w:semiHidden="1" w:unhideWhenUsed="1"/>
-    <w:lsdException w:name="HTML Address" w:semiHidden="1" w:unhideWhenUsed="1"/>
-    <w:lsdException w:name="HTML Cite" w:semiHidden="1" w:unhideWhenUsed="1"/>
-    <w:lsdException w:name="HTML Code" w:semiHidden="1" w:unhideWhenUsed="1"/>
-    <w:lsdException w:name="HTML Definition" w:semiHidden="1" w:unhideWhenUsed="1"/>
-    <w:lsdException w:name="HTML Keyboard" w:semiHidden="1" w:unhideWhenUsed="1"/>
-    <w:lsdException w:name="HTML Preformatted" w:semiHidden="1" w:unhideWhenUsed="1"/>
-    <w:lsdException w:name="HTML Sample" w:semiHidden="1" w:unhideWhenUsed="1"/>
-    <w:lsdException w:name="HTML Typewriter" w:semiHidden="1" w:unhideWhenUsed="1"/>
-    <w:lsdException w:name="HTML Variable" w:semiHidden="1" w:unhideWhenUsed="1"/>
-    <w:lsdException w:name="Normal Table" w:semiHidden="1" w:unhideWhenUsed="1"/>
-    <w:lsdException w:name="annotation subject" w:semiHidden="1" w:unhideWhenUsed="1"/>
-    <w:lsdException w:name="No List" w:semiHidden="1" w:unhideWhenUsed="1"/>
-    <w:lsdException w:name="Outline List 1" w:semiHidden="1" w:unhideWhenUsed="1"/>
-    <w:lsdException w:name="Outline List 2" w:semiHidden="1" w:unhideWhenUsed="1"/>
-    <w:lsdException w:name="Outline List 3" w:semiHidden="1" w:unhideWhenUsed="1"/>
-    <w:lsdException w:name="Table Simple 1" w:semiHidden="1" w:unhideWhenUsed="1"/>
-    <w:lsdException w:name="Table Simple 2" w:semiHidden="1" w:unhideWhenUsed="1"/>
-    <w:lsdException w:name="Table Simple 3" w:semiHidden="1" w:unhideWhenUsed="1"/>
-    <w:lsdException w:name="Table Classic 1" w:semiHidden="1" w:unhideWhenUsed="1"/>
-    <w:lsdException w:name="Table Classic 2" w:semiHidden="1" w:unhideWhenUsed="1"/>
-    <w:lsdException w:name="Table Classic 3" w:semiHidden="1" w:unhideWhenUsed="1"/>
-    <w:lsdException w:name="Table Classic 4" w:semiHidden="1" w:unhideWhenUsed="1"/>
-    <w:lsdException w:name="Table Colorful 1" w:semiHidden="1" w:unhideWhenUsed="1"/>
-    <w:lsdException w:name="Table Colorful 2" w:semiHidden="1" w:unhideWhenUsed="1"/>
-    <w:lsdException w:name="Table Colorful 3" w:semiHidden="1" w:unhideWhenUsed="1"/>
-    <w:lsdException w:name="Table Columns 1" w:semiHidden="1" w:unhideWhenUsed="1"/>
-    <w:lsdException w:name="Table Columns 2" w:semiHidden="1" w:unhideWhenUsed="1"/>
-    <w:lsdException w:name="Table Columns 3" w:semiHidden="1" w:unhideWhenUsed="1"/>
-    <w:lsdException w:name="Table Columns 4" w:semiHidden="1" w:unhideWhenUsed="1"/>
-    <w:lsdException w:name="Table Columns 5" w:semiHidden="1" w:unhideWhenUsed="1"/>
-    <w:lsdException w:name="Table Grid 1" w:semiHidden="1" w:unhideWhenUsed="1"/>
-    <w:lsdException w:name="Table Grid 2" w:semiHidden="1" w:unhideWhenUsed="1"/>
-    <w:lsdException w:name="Table Grid 3" w:semiHidden="1" w:unhideWhenUsed="1"/>
-    <w:lsdException w:name="Table Grid 4" w:semiHidden="1" w:unhideWhenUsed="1"/>
-    <w:lsdException w:name="Table Grid 5" w:semiHidden="1" w:unhideWhenUsed="1"/>
-    <w:lsdException w:name="Table Grid 6" w:semiHidden="1" w:unhideWhenUsed="1"/>
-    <w:lsdException w:name="Table Grid 7" w:semiHidden="1" w:unhideWhenUsed="1"/>
-    <w:lsdException w:name="Table Grid 8" w:semiHidden="1" w:unhideWhenUsed="1"/>
-    <w:lsdException w:name="Table List 1" w:semiHidden="1" w:unhideWhenUsed="1"/>
-    <w:lsdException w:name="Table List 2" w:semiHidden="1" w:unhideWhenUsed="1"/>
-    <w:lsdException w:name="Table List 3" w:semiHidden="1" w:unhideWhenUsed="1"/>
-    <w:lsdException w:name="Table List 4" w:semiHidden="1" w:unhideWhenUsed="1"/>
-    <w:lsdException w:name="Table List 5" w:semiHidden="1" w:unhideWhenUsed="1"/>
-    <w:lsdException w:name="Table List 6" w:semiHidden="1" w:unhideWhenUsed="1"/>
-    <w:lsdException w:name="Table List 7" w:semiHidden="1" w:unhideWhenUsed="1"/>
-    <w:lsdException w:name="Table List 8" w:semiHidden="1" w:unhideWhenUsed="1"/>
-    <w:lsdException w:name="Table 3D effects 1" w:semiHidden="1" w:unhideWhenUsed="1"/>
-    <w:lsdException w:name="Table 3D effects 2" w:semiHidden="1" w:unhideWhenUsed="1"/>
-    <w:lsdException w:name="Table 3D effects 3" w:semiHidden="1" w:unhideWhenUsed="1"/>
-    <w:lsdException w:name="Table Contemporary" w:semiHidden="1" w:unhideWhenUsed="1"/>
-    <w:lsdException w:name="Table Elegant" w:semiHidden="1" w:unhideWhenUsed="1"/>
-    <w:lsdException w:name="Table Professional" w:semiHidden="1" w:unhideWhenUsed="1"/>
-    <w:lsdException w:name="Table Subtle 1" w:semiHidden="1" w:unhideWhenUsed="1"/>
-    <w:lsdException w:name="Table Subtle 2" w:semiHidden="1" w:unhideWhenUsed="1"/>
-    <w:lsdException w:name="Table Web 1" w:semiHidden="1" w:unhideWhenUsed="1"/>
-    <w:lsdException w:name="Table Web 2" w:semiHidden="1" w:unhideWhenUsed="1"/>
-    <w:lsdException w:name="Table Web 3" w:semiHidden="1" w:unhideWhenUsed="1"/>
-    <w:lsdException w:name="Balloon Text" w:semiHidden="1" w:unhideWhenUsed="1"/>
-    <w:lsdException w:name="Table Grid" w:uiPriority="59"/>
-    <w:lsdException w:name="Table Theme" w:semiHidden="1" w:unhideWhenUsed="1"/>
-    <w:lsdException w:name="Placeholder Text" w:semiHidden="1"/>
-    <w:lsdException w:name="No Spacing" w:uiPriority="1" w:qFormat="1"/>
-    <w:lsdException w:name="Light Shading" w:uiPriority="60"/>
-    <w:lsdException w:name="Light List" w:uiPriority="61"/>
-    <w:lsdException w:name="Light Grid" w:uiPriority="62"/>
-    <w:lsdException w:name="Medium Shading 1" w:uiPriority="63"/>
-    <w:lsdException w:name="Medium Shading 2" w:uiPriority="64"/>
-    <w:lsdException w:name="Medium List 1" w:uiPriority="65"/>
-    <w:lsdException w:name="Medium List 2" w:uiPriority="66"/>
-    <w:lsdException w:name="Medium Grid 1" w:uiPriority="67"/>
-    <w:lsdException w:name="Medium Grid 2" w:uiPriority="68"/>
-    <w:lsdException w:name="Medium Grid 3" w:uiPriority="69"/>
-    <w:lsdException w:name="Dark List" w:uiPriority="70"/>
-    <w:lsdException w:name="Colorful Shading" w:uiPriority="71"/>
-    <w:lsdException w:name="Colorful List" w:uiPriority="72"/>
-    <w:lsdException w:name="Colorful Grid" w:uiPriority="73"/>
-    <w:lsdException w:name="Light Shading Accent 1" w:uiPriority="60"/>
-    <w:lsdException w:name="Light List Accent 1" w:uiPriority="61"/>
-    <w:lsdException w:name="Light Grid Accent 1" w:uiPriority="62"/>
-    <w:lsdException w:name="Medium Shading 1 Accent 1" w:uiPriority="63"/>
-    <w:lsdException w:name="Medium Shading 2 Accent 1" w:uiPriority="64"/>
-    <w:lsdException w:name="Medium List 1 Accent 1" w:uiPriority="65"/>
-    <w:lsdException w:name="Revision" w:semiHidden="1"/>
-    <w:lsdException w:name="List Paragraph" w:uiPriority="34" w:qFormat="1"/>
-    <w:lsdException w:name="Quote" w:uiPriority="29" w:qFormat="1"/>
-    <w:lsdException w:name="Intense Quote" w:uiPriority="30" w:qFormat="1"/>
-    <w:lsdException w:name="Medium List 2 Accent 1" w:uiPriority="66"/>
-    <w:lsdException w:name="Medium Grid 1 Accent 1" w:uiPriority="67"/>
-    <w:lsdException w:name="Medium Grid 2 Accent 1" w:uiPriority="68"/>
-    <w:lsdException w:name="Medium Grid 3 Accent 1" w:uiPriority="69"/>
-    <w:lsdException w:name="Dark List Accent 1" w:uiPriority="70"/>
-    <w:lsdException w:name="Colorful Shading Accent 1" w:uiPriority="71"/>
-    <w:lsdException w:name="Colorful List Accent 1" w:uiPriority="72"/>
-    <w:lsdException w:name="Colorful Grid Accent 1" w:uiPriority="73"/>
-    <w:lsdException w:name="Light Shading Accent 2" w:uiPriority="60"/>
-    <w:lsdException w:name="Light List Accent 2" w:uiPriority="61"/>
-    <w:lsdException w:name="Light Grid Accent 2" w:uiPriority="62"/>
-    <w:lsdException w:name="Medium Shading 1 Accent 2" w:uiPriority="63"/>
-    <w:lsdException w:name="Medium Shading 2 Accent 2" w:uiPriority="64"/>
-    <w:lsdException w:name="Medium List 1 Accent 2" w:uiPriority="65"/>
-    <w:lsdException w:name="Medium List 2 Accent 2" w:uiPriority="66"/>
-    <w:lsdException w:name="Medium Grid 1 Accent 2" w:uiPriority="67"/>
-    <w:lsdException w:name="Medium Grid 2 Accent 2" w:uiPriority="68"/>
-    <w:lsdException w:name="Medium Grid 3 Accent 2" w:uiPriority="69"/>
-    <w:lsdException w:name="Dark List Accent 2" w:uiPriority="70"/>
-    <w:lsdException w:name="Colorful Shading Accent 2" w:uiPriority="71"/>
-    <w:lsdException w:name="Colorful List Accent 2" w:uiPriority="72"/>
-    <w:lsdException w:name="Colorful Grid Accent 2" w:uiPriority="73"/>
-    <w:lsdException w:name="Light Shading Accent 3" w:uiPriority="60"/>
-    <w:lsdException w:name="Light List Accent 3" w:uiPriority="61"/>
-    <w:lsdException w:name="Light Grid Accent 3" w:uiPriority="62"/>
-    <w:lsdException w:name="Medium Shading 1 Accent 3" w:uiPriority="63"/>
-    <w:lsdException w:name="Medium Shading 2 Accent 3" w:uiPriority="64"/>
-    <w:lsdException w:name="Medium List 1 Accent 3" w:uiPriority="65"/>
-    <w:lsdException w:name="Medium List 2 Accent 3" w:uiPriority="66"/>
-    <w:lsdException w:name="Medium Grid 1 Accent 3" w:uiPriority="67"/>
-    <w:lsdException w:name="Medium Grid 2 Accent 3" w:uiPriority="68"/>
-    <w:lsdException w:name="Medium Grid 3 Accent 3" w:uiPriority="69"/>
-    <w:lsdException w:name="Dark List Accent 3" w:uiPriority="70"/>
-    <w:lsdException w:name="Colorful Shading Accent 3" w:uiPriority="71"/>
-    <w:lsdException w:name="Colorful List Accent 3" w:uiPriority="72"/>
-    <w:lsdException w:name="Colorful Grid Accent 3" w:uiPriority="73"/>
-    <w:lsdException w:name="Light Shading Accent 4" w:uiPriority="60"/>
-    <w:lsdException w:name="Light List Accent 4" w:uiPriority="61"/>
-    <w:lsdException w:name="Light Grid Accent 4" w:uiPriority="62"/>
-    <w:lsdException w:name="Medium Shading 1 Accent 4" w:uiPriority="63"/>
-    <w:lsdException w:name="Medium Shading 2 Accent 4" w:uiPriority="64"/>
-    <w:lsdException w:name="Medium List 1 Accent 4" w:uiPriority="65"/>
-    <w:lsdException w:name="Medium List 2 Accent 4" w:uiPriority="66"/>
-    <w:lsdException w:name="Medium Grid 1 Accent 4" w:uiPriority="67"/>
-    <w:lsdException w:name="Medium Grid 2 Accent 4" w:uiPriority="68"/>
-    <w:lsdException w:name="Medium Grid 3 Accent 4" w:uiPriority="69"/>
-    <w:lsdException w:name="Dark List Accent 4" w:uiPriority="70"/>
-    <w:lsdException w:name="Colorful Shading Accent 4" w:uiPriority="71"/>
-    <w:lsdException w:name="Colorful List Accent 4" w:uiPriority="72"/>
-    <w:lsdException w:name="Colorful Grid Accent 4" w:uiPriority="73"/>
-    <w:lsdException w:name="Light Shading Accent 5" w:uiPriority="60"/>
-    <w:lsdException w:name="Light List Accent 5" w:uiPriority="61"/>
-    <w:lsdException w:name="Light Grid Accent 5" w:uiPriority="62"/>
-    <w:lsdException w:name="Medium Shading 1 Accent 5" w:uiPriority="63"/>
-    <w:lsdException w:name="Medium Shading 2 Accent 5" w:uiPriority="64"/>
-    <w:lsdException w:name="Medium List 1 Accent 5" w:uiPriority="65"/>
-    <w:lsdException w:name="Medium List 2 Accent 5" w:uiPriority="66"/>
-    <w:lsdException w:name="Medium Grid 1 Accent 5" w:uiPriority="67"/>
-    <w:lsdException w:name="Medium Grid 2 Accent 5" w:uiPriority="68"/>
-    <w:lsdException w:name="Medium Grid 3 Accent 5" w:uiPriority="69"/>
-    <w:lsdException w:name="Dark List Accent 5" w:uiPriority="70"/>
-    <w:lsdException w:name="Colorful Shading Accent 5" w:uiPriority="71"/>
-    <w:lsdException w:name="Colorful List Accent 5" w:uiPriority="72"/>
-    <w:lsdException w:name="Colorful Grid Accent 5" w:uiPriority="73"/>
-    <w:lsdException w:name="Light Shading Accent 6" w:uiPriority="60"/>
-    <w:lsdException w:name="Light List Accent 6" w:uiPriority="61"/>
-    <w:lsdException w:name="Light Grid Accent 6" w:uiPriority="62"/>
-    <w:lsdException w:name="Medium Shading 1 Accent 6" w:uiPriority="63"/>
-    <w:lsdException w:name="Medium Shading 2 Accent 6" w:uiPriority="64"/>
-    <w:lsdException w:name="Medium List 1 Accent 6" w:uiPriority="65"/>
-    <w:lsdException w:name="Medium List 2 Accent 6" w:uiPriority="66"/>
-    <w:lsdException w:name="Medium Grid 1 Accent 6" w:uiPriority="67"/>
-    <w:lsdException w:name="Medium Grid 2 Accent 6" w:uiPriority="68"/>
-    <w:lsdException w:name="Medium Grid 3 Accent 6" w:uiPriority="69"/>
-    <w:lsdException w:name="Dark List Accent 6" w:uiPriority="70"/>
-    <w:lsdException w:name="Colorful Shading Accent 6" w:uiPriority="71"/>
-    <w:lsdException w:name="Colorful List Accent 6" w:uiPriority="72"/>
-    <w:lsdException w:name="Colorful Grid Accent 6" w:uiPriority="73"/>
-    <w:lsdException w:name="Subtle Emphasis" w:uiPriority="19" w:qFormat="1"/>
-    <w:lsdException w:name="Intense Emphasis" w:uiPriority="21" w:qFormat="1"/>
-    <w:lsdException w:name="Subtle Reference" w:uiPriority="31" w:qFormat="1"/>
-    <w:lsdException w:name="Intense Reference" w:uiPriority="32" w:qFormat="1"/>
-    <w:lsdException w:name="Book Title" w:uiPriority="33" w:qFormat="1"/>
-    <w:lsdException w:name="Bibliography" w:semiHidden="1" w:uiPriority="37" w:unhideWhenUsed="1"/>
-    <w:lsdException w:name="TOC Heading" w:semiHidden="1" w:uiPriority="39" w:unhideWhenUsed="1" w:qFormat="1"/>
-    <w:lsdException w:name="Grid Table 4" w:uiPriority="49"/>
-    <w:lsdException w:name="Grid Table 5 Dark" w:uiPriority="50"/>
-    <w:lsdException w:name="Grid Table 6 Colorful" w:uiPriority="51"/>
-    <w:lsdException w:name="Grid Table 7 Colorful" w:uiPriority="52"/>
-    <w:lsdException w:name="Grid Table 1 Light Accent 1" w:uiPriority="46"/>
-    <w:lsdException w:name="Grid Table 2 Accent 1" w:uiPriority="47"/>
-    <w:lsdException w:name="Grid Table 3 Accent 1" w:uiPriority="48"/>
-    <w:lsdException w:name="Grid Table 4 Accent 1" w:uiPriority="49"/>
-    <w:lsdException w:name="Grid Table 5 Dark Accent 1" w:uiPriority="50"/>
-    <w:lsdException w:name="Grid Table 6 Colorful Accent 1" w:uiPriority="51"/>
-    <w:lsdException w:name="Grid Table 7 Colorful Accent 1" w:uiPriority="52"/>
-    <w:lsdException w:name="Grid Table 1 Light Accent 2" w:uiPriority="46"/>
-    <w:lsdException w:name="Grid Table 2 Accent 2" w:uiPriority="47"/>
-    <w:lsdException w:name="Grid Table 3 Accent 2" w:uiPriority="48"/>
-    <w:lsdException w:name="Grid Table 4 Accent 2" w:uiPriority="49"/>
-    <w:lsdException w:name="Grid Table 5 Dark Accent 2" w:uiPriority="50"/>
-    <w:lsdException w:name="Grid Table 6 Colorful Accent 2" w:uiPriority="51"/>
-    <w:lsdException w:name="Grid Table 7 Colorful Accent 2" w:uiPriority="52"/>
-    <w:lsdException w:name="Grid Table 1 Light Accent 3" w:uiPriority="46"/>
-    <w:lsdException w:name="Grid Table 2 Accent 3" w:uiPriority="47"/>
-    <w:lsdException w:name="Grid Table 3 Accent 3" w:uiPriority="48"/>
-    <w:lsdException w:name="Grid Table 4 Accent 3" w:uiPriority="49"/>
-    <w:lsdException w:name="Grid Table 5 Dark Accent 3" w:uiPriority="50"/>
-    <w:lsdException w:name="Grid Table 6 Colorful Accent 3" w:uiPriority="51"/>
-    <w:lsdException w:name="Grid Table 7 Colorful Accent 3" w:uiPriority="52"/>
-    <w:lsdException w:name="Grid Table 1 Light Accent 4" w:uiPriority="46"/>
-    <w:lsdException w:name="Grid Table 2 Accent 4" w:uiPriority="47"/>
-    <w:lsdException w:name="Grid Table 3 Accent 4" w:uiPriority="48"/>
-    <w:lsdException w:name="Grid Table 4 Accent 4" w:uiPriority="49"/>
-    <w:lsdException w:name="Grid Table 5 Dark Accent 4" w:uiPriority="50"/>
-    <w:lsdException w:name="Grid Table 6 Colorful Accent 4" w:uiPriority="51"/>
-    <w:lsdException w:name="Grid Table 7 Colorful Accent 4" w:uiPriority="52"/>
-    <w:lsdException w:name="Grid Table 1 Light Accent 5" w:uiPriority="46"/>
-    <w:lsdException w:name="Grid Table 2 Accent 5" w:uiPriority="47"/>
-    <w:lsdException w:name="Grid Table 3 Accent 5" w:uiPriority="48"/>
-    <w:lsdException w:name="Grid Table 4 Accent 5" w:uiPriority="49"/>
-    <w:lsdException w:name="Grid Table 5 Dark Accent 5" w:uiPriority="50"/>
-    <w:lsdException w:name="Grid Table 6 Colorful Accent 5" w:uiPriority="51"/>
-    <w:lsdException w:name="Grid Table 7 Colorful Accent 5" w:uiPriority="52"/>
-    <w:lsdException w:name="Grid Table 1 Light Accent 6" w:uiPriority="46"/>
-    <w:lsdException w:name="Grid Table 2 Accent 6" w:uiPriority="47"/>
-    <w:lsdException w:name="Grid Table 3 Accent 6" w:uiPriority="48"/>
-    <w:lsdException w:name="Grid Table 4 Accent 6" w:uiPriority="49"/>
-    <w:lsdException w:name="Grid Table 5 Dark Accent 6" w:uiPriority="50"/>
-    <w:lsdException w:name="Grid Table 6 Colorful Accent 6" w:uiPriority="51"/>
-    <w:lsdException w:name="Grid Table 7 Colorful Accent 6" w:uiPriority="52"/>
-    <w:lsdException w:name="List Table 1 Light" w:uiPriority="46"/>
-    <w:lsdException w:name="List Table 2" w:uiPriority="47"/>
-    <w:lsdException w:name="List Table 3" w:uiPriority="48"/>
-    <w:lsdException w:name="List Table 4" w:uiPriority="49"/>
-    <w:lsdException w:name="List Table 5 Dark" w:uiPriority="50"/>
-    <w:lsdException w:name="List Table 6 Colorful" w:uiPriority="51"/>
-    <w:lsdException w:name="List Table 7 Colorful" w:uiPriority="52"/>
-    <w:lsdException w:name="List Table 1 Light Accent 1" w:uiPriority="46"/>
-    <w:lsdException w:name="List Table 2 Accent 1" w:uiPriority="47"/>
-    <w:lsdException w:name="List Table 3 Accent 1" w:uiPriority="48"/>
-    <w:lsdException w:name="List Table 4 Accent 1" w:uiPriority="49"/>
-    <w:lsdException w:name="List Table 5 Dark Accent 1" w:uiPriority="50"/>
-    <w:lsdException w:name="List Table 6 Colorful Accent 1" w:uiPriority="51"/>
-    <w:lsdException w:name="List Table 7 Colorful Accent 1" w:uiPriority="52"/>
-    <w:lsdException w:name="List Table 1 Light Accent 2" w:uiPriority="46"/>
-    <w:lsdException w:name="List Table 2 Accent 2" w:uiPriority="47"/>
-    <w:lsdException w:name="List Table 3 Accent 2" w:uiPriority="48"/>
-    <w:lsdException w:name="List Table 4 Accent 2" w:uiPriority="49"/>
-    <w:lsdException w:name="List Table 5 Dark Accent 2" w:uiPriority="50"/>
-    <w:lsdException w:name="List Table 6 Colorful Accent 2" w:uiPriority="51"/>
-    <w:lsdException w:name="List Table 7 Colorful Accent 2" w:uiPriority="52"/>
-    <w:lsdException w:name="List Table 1 Light Accent 3" w:uiPriority="46"/>
-    <w:lsdException w:name="List Table 2 Accent 3" w:uiPriority="47"/>
-    <w:lsdException w:name="List Table 3 Accent 3" w:uiPriority="48"/>
-    <w:lsdException w:name="List Table 4 Accent 3" w:uiPriority="49"/>
-    <w:lsdException w:name="List Table 5 Dark Accent 3" w:uiPriority="50"/>
-    <w:lsdException w:name="List Table 6 Colorful Accent 3" w:uiPriority="51"/>
-    <w:lsdException w:name="List Table 7 Colorful Accent 3" w:uiPriority="52"/>
-    <w:lsdException w:name="List Table 1 Light Accent 4" w:uiPriority="46"/>
-    <w:lsdException w:name="List Table 2 Accent 4" w:uiPriority="47"/>
-    <w:lsdException w:name="List Table 3 Accent 4" w:uiPriority="48"/>
-    <w:lsdException w:name="List Table 4 Accent 4" w:uiPriority="49"/>
-    <w:lsdException w:name="List Table 5 Dark Accent 4" w:uiPriority="50"/>
-    <w:lsdException w:name="List Table 6 Colorful Accent 4" w:uiPriority="51"/>
-    <w:lsdException w:name="List Table 7 Colorful Accent 4" w:uiPriority="52"/>
-    <w:lsdException w:name="List Table 1 Light Accent 5" w:uiPriority="46"/>
-    <w:lsdException w:name="List Table 2 Accent 5" w:uiPriority="47"/>
-    <w:lsdException w:name="List Table 3 Accent 5" w:uiPriority="48"/>
-    <w:lsdException w:name="List Table 4 Accent 5" w:uiPriority="49"/>
-    <w:lsdException w:name="List Table 5 Dark Accent 5" w:uiPriority="50"/>
-    <w:lsdException w:name="List Table 6 Colorful Accent 5" w:uiPriority="51"/>
-    <w:lsdException w:name="List Table 7 Colorful Accent 5" w:uiPriority="52"/>
-    <w:lsdException w:name="List Table 1 Light Accent 6" w:uiPriority="46"/>
-    <w:lsdException w:name="List Table 2 Accent 6" w:uiPriority="47"/>
-    <w:lsdException w:name="List Table 3 Accent 6" w:uiPriority="48"/>
-    <w:lsdException w:name="List Table 4 Accent 6" w:uiPriority="49"/>
-    <w:lsdException w:name="List Table 5 Dark Accent 6" w:uiPriority="50"/>
-    <w:lsdException w:name="List Table 6 Colorful Accent 6" w:uiPriority="51"/>
-    <w:lsdException w:name="List Table 7 Colorful Accent 6" w:uiPriority="52"/>
+  <w:latentStyles w:defLockedState="0" w:defUIPriority="99" w:defSemiHidden="1" w:defUnhideWhenUsed="1" w:defQFormat="0" w:count="276">
+    <w:lsdException w:name="Normal" w:semiHidden="0" w:uiPriority="0" w:unhideWhenUsed="0" w:qFormat="1"/>
+    <w:lsdException w:name="heading 1" w:semiHidden="0" w:uiPriority="9" w:unhideWhenUsed="0" w:qFormat="1"/>
+    <w:lsdException w:name="heading 2" w:uiPriority="9" w:qFormat="1"/>
+    <w:lsdException w:name="heading 3" w:uiPriority="9" w:qFormat="1"/>
+    <w:lsdException w:name="heading 4" w:uiPriority="9" w:qFormat="1"/>
+    <w:lsdException w:name="heading 5" w:uiPriority="9" w:qFormat="1"/>
+    <w:lsdException w:name="heading 6" w:uiPriority="9" w:qFormat="1"/>
+    <w:lsdException w:name="heading 7" w:uiPriority="9" w:qFormat="1"/>
+    <w:lsdException w:name="heading 8" w:uiPriority="9" w:qFormat="1"/>
+    <w:lsdException w:name="heading 9" w:uiPriority="9" w:qFormat="1"/>
+    <w:lsdException w:name="toc 1" w:uiPriority="39"/>
+    <w:lsdException w:name="toc 2" w:uiPriority="39"/>
+    <w:lsdException w:name="toc 3" w:uiPriority="39"/>
+    <w:lsdException w:name="toc 4" w:uiPriority="39"/>
+    <w:lsdException w:name="toc 5" w:uiPriority="39"/>
+    <w:lsdException w:name="toc 6" w:uiPriority="39"/>
+    <w:lsdException w:name="toc 7" w:uiPriority="39"/>
+    <w:lsdException w:name="toc 8" w:uiPriority="39"/>
+    <w:lsdException w:name="toc 9" w:uiPriority="39"/>
+    <w:lsdException w:name="caption" w:uiPriority="35" w:qFormat="1"/>
+    <w:lsdException w:name="Title" w:semiHidden="0" w:uiPriority="10" w:unhideWhenUsed="0" w:qFormat="1"/>
+    <w:lsdException w:name="Default Paragraph Font" w:uiPriority="1"/>
+    <w:lsdException w:name="Subtitle" w:semiHidden="0" w:uiPriority="11" w:unhideWhenUsed="0" w:qFormat="1"/>
+    <w:lsdException w:name="Strong" w:semiHidden="0" w:uiPriority="22" w:unhideWhenUsed="0" w:qFormat="1"/>
+    <w:lsdException w:name="Emphasis" w:semiHidden="0" w:uiPriority="20" w:unhideWhenUsed="0" w:qFormat="1"/>
+    <w:lsdException w:name="Table Grid" w:semiHidden="0" w:uiPriority="59" w:unhideWhenUsed="0"/>
+    <w:lsdException w:name="Note Level 1" w:semiHidden="0" w:unhideWhenUsed="0"/>
+    <w:lsdException w:name="Note Level 2" w:semiHidden="0" w:unhideWhenUsed="0"/>
+    <w:lsdException w:name="Note Level 3" w:semiHidden="0" w:unhideWhenUsed="0"/>
+    <w:lsdException w:name="Note Level 4" w:semiHidden="0" w:unhideWhenUsed="0"/>
+    <w:lsdException w:name="Note Level 5" w:semiHidden="0" w:unhideWhenUsed="0"/>
+    <w:lsdException w:name="Note Level 6" w:semiHidden="0" w:unhideWhenUsed="0"/>
+    <w:lsdException w:name="Note Level 7" w:semiHidden="0" w:unhideWhenUsed="0"/>
+    <w:lsdException w:name="Note Level 8" w:semiHidden="0" w:unhideWhenUsed="0"/>
+    <w:lsdException w:name="Note Level 9" w:semiHidden="0" w:unhideWhenUsed="0"/>
+    <w:lsdException w:name="Placeholder Text" w:unhideWhenUsed="0"/>
+    <w:lsdException w:name="No Spacing" w:semiHidden="0" w:uiPriority="1" w:unhideWhenUsed="0" w:qFormat="1"/>
+    <w:lsdException w:name="Light Shading" w:semiHidden="0" w:uiPriority="60" w:unhideWhenUsed="0"/>
+    <w:lsdException w:name="Light List" w:semiHidden="0" w:uiPriority="61" w:unhideWhenUsed="0"/>
+    <w:lsdException w:name="Light Grid" w:semiHidden="0" w:uiPriority="62" w:unhideWhenUsed="0"/>
+    <w:lsdException w:name="Medium Shading 1" w:semiHidden="0" w:uiPriority="63" w:unhideWhenUsed="0"/>
+    <w:lsdException w:name="Medium Shading 2" w:semiHidden="0" w:uiPriority="64" w:unhideWhenUsed="0"/>
+    <w:lsdException w:name="Medium List 1" w:semiHidden="0" w:uiPriority="65" w:unhideWhenUsed="0"/>
+    <w:lsdException w:name="Medium List 2" w:semiHidden="0" w:uiPriority="66" w:unhideWhenUsed="0"/>
+    <w:lsdException w:name="Medium Grid 1" w:semiHidden="0" w:uiPriority="67" w:unhideWhenUsed="0"/>
+    <w:lsdException w:name="Medium Grid 2" w:semiHidden="0" w:uiPriority="68" w:unhideWhenUsed="0"/>
+    <w:lsdException w:name="Medium Grid 3" w:semiHidden="0" w:uiPriority="69" w:unhideWhenUsed="0"/>
+    <w:lsdException w:name="Dark List" w:semiHidden="0" w:uiPriority="70" w:unhideWhenUsed="0"/>
+    <w:lsdException w:name="Colorful Shading" w:semiHidden="0" w:uiPriority="71" w:unhideWhenUsed="0"/>
+    <w:lsdException w:name="Colorful List" w:semiHidden="0" w:uiPriority="72" w:unhideWhenUsed="0"/>
+    <w:lsdException w:name="Colorful Grid" w:semiHidden="0" w:uiPriority="73" w:unhideWhenUsed="0"/>
+    <w:lsdException w:name="Light Shading Accent 1" w:semiHidden="0" w:uiPriority="60" w:unhideWhenUsed="0"/>
+    <w:lsdException w:name="Light List Accent 1" w:semiHidden="0" w:uiPriority="61" w:unhideWhenUsed="0"/>
+    <w:lsdException w:name="Light Grid Accent 1" w:semiHidden="0" w:uiPriority="62" w:unhideWhenUsed="0"/>
+    <w:lsdException w:name="Medium Shading 1 Accent 1" w:semiHidden="0" w:uiPriority="63" w:unhideWhenUsed="0"/>
+    <w:lsdException w:name="Medium Shading 2 Accent 1" w:semiHidden="0" w:uiPriority="64" w:unhideWhenUsed="0"/>
+    <w:lsdException w:name="Medium List 1 Accent 1" w:semiHidden="0" w:uiPriority="65" w:unhideWhenUsed="0"/>
+    <w:lsdException w:name="Revision" w:unhideWhenUsed="0"/>
+    <w:lsdException w:name="List Paragraph" w:semiHidden="0" w:uiPriority="34" w:unhideWhenUsed="0" w:qFormat="1"/>
+    <w:lsdException w:name="Quote" w:semiHidden="0" w:uiPriority="29" w:unhideWhenUsed="0" w:qFormat="1"/>
+    <w:lsdException w:name="Intense Quote" w:semiHidden="0" w:uiPriority="30" w:unhideWhenUsed="0" w:qFormat="1"/>
+    <w:lsdException w:name="Medium List 2 Accent 1" w:semiHidden="0" w:uiPriority="66" w:unhideWhenUsed="0"/>
+    <w:lsdException w:name="Medium Grid 1 Accent 1" w:semiHidden="0" w:uiPriority="67" w:unhideWhenUsed="0"/>
+    <w:lsdException w:name="Medium Grid 2 Accent 1" w:semiHidden="0" w:uiPriority="68" w:unhideWhenUsed="0"/>
+    <w:lsdException w:name="Medium Grid 3 Accent 1" w:semiHidden="0" w:uiPriority="69" w:unhideWhenUsed="0"/>
+    <w:lsdException w:name="Dark List Accent 1" w:semiHidden="0" w:uiPriority="70" w:unhideWhenUsed="0"/>
+    <w:lsdException w:name="Colorful Shading Accent 1" w:semiHidden="0" w:uiPriority="71" w:unhideWhenUsed="0"/>
+    <w:lsdException w:name="Colorful List Accent 1" w:semiHidden="0" w:uiPriority="72" w:unhideWhenUsed="0"/>
+    <w:lsdException w:name="Colorful Grid Accent 1" w:semiHidden="0" w:uiPriority="73" w:unhideWhenUsed="0"/>
+    <w:lsdException w:name="Light Shading Accent 2" w:semiHidden="0" w:uiPriority="60" w:unhideWhenUsed="0"/>
+    <w:lsdException w:name="Light List Accent 2" w:semiHidden="0" w:uiPriority="61" w:unhideWhenUsed="0"/>
+    <w:lsdException w:name="Light Grid Accent 2" w:semiHidden="0" w:uiPriority="62" w:unhideWhenUsed="0"/>
+    <w:lsdException w:name="Medium Shading 1 Accent 2" w:semiHidden="0" w:uiPriority="63" w:unhideWhenUsed="0"/>
+    <w:lsdException w:name="Medium Shading 2 Accent 2" w:semiHidden="0" w:uiPriority="64" w:unhideWhenUsed="0"/>
+    <w:lsdException w:name="Medium List 1 Accent 2" w:semiHidden="0" w:uiPriority="65" w:unhideWhenUsed="0"/>
+    <w:lsdException w:name="Medium List 2 Accent 2" w:semiHidden="0" w:uiPriority="66" w:unhideWhenUsed="0"/>
+    <w:lsdException w:name="Medium Grid 1 Accent 2" w:semiHidden="0" w:uiPriority="67" w:unhideWhenUsed="0"/>
+    <w:lsdException w:name="Medium Grid 2 Accent 2" w:semiHidden="0" w:uiPriority="68" w:unhideWhenUsed="0"/>
+    <w:lsdException w:name="Medium Grid 3 Accent 2" w:semiHidden="0" w:uiPriority="69" w:unhideWhenUsed="0"/>
+    <w:lsdException w:name="Dark List Accent 2" w:semiHidden="0" w:uiPriority="70" w:unhideWhenUsed="0"/>
+    <w:lsdException w:name="Colorful Shading Accent 2" w:semiHidden="0" w:uiPriority="71" w:unhideWhenUsed="0"/>
+    <w:lsdException w:name="Colorful List Accent 2" w:semiHidden="0" w:uiPriority="72" w:unhideWhenUsed="0"/>
+    <w:lsdException w:name="Colorful Grid Accent 2" w:semiHidden="0" w:uiPriority="73" w:unhideWhenUsed="0"/>
+    <w:lsdException w:name="Light Shading Accent 3" w:semiHidden="0" w:uiPriority="60" w:unhideWhenUsed="0"/>
+    <w:lsdException w:name="Light List Accent 3" w:semiHidden="0" w:uiPriority="61" w:unhideWhenUsed="0"/>
+    <w:lsdException w:name="Light Grid Accent 3" w:semiHidden="0" w:uiPriority="62" w:unhideWhenUsed="0"/>
+    <w:lsdException w:name="Medium Shading 1 Accent 3" w:semiHidden="0" w:uiPriority="63" w:unhideWhenUsed="0"/>
+    <w:lsdException w:name="Medium Shading 2 Accent 3" w:semiHidden="0" w:uiPriority="64" w:unhideWhenUsed="0"/>
+    <w:lsdException w:name="Medium List 1 Accent 3" w:semiHidden="0" w:uiPriority="65" w:unhideWhenUsed="0"/>
+    <w:lsdException w:name="Medium List 2 Accent 3" w:semiHidden="0" w:uiPriority="66" w:unhideWhenUsed="0"/>
+    <w:lsdException w:name="Medium Grid 1 Accent 3" w:semiHidden="0" w:uiPriority="67" w:unhideWhenUsed="0"/>
+    <w:lsdException w:name="Medium Grid 2 Accent 3" w:semiHidden="0" w:uiPriority="68" w:unhideWhenUsed="0"/>
+    <w:lsdException w:name="Medium Grid 3 Accent 3" w:semiHidden="0" w:uiPriority="69" w:unhideWhenUsed="0"/>
+    <w:lsdException w:name="Dark List Accent 3" w:semiHidden="0" w:uiPriority="70" w:unhideWhenUsed="0"/>
+    <w:lsdException w:name="Colorful Shading Accent 3" w:semiHidden="0" w:uiPriority="71" w:unhideWhenUsed="0"/>
+    <w:lsdException w:name="Colorful List Accent 3" w:semiHidden="0" w:uiPriority="72" w:unhideWhenUsed="0"/>
+    <w:lsdException w:name="Colorful Grid Accent 3" w:semiHidden="0" w:uiPriority="73" w:unhideWhenUsed="0"/>
+    <w:lsdException w:name="Light Shading Accent 4" w:semiHidden="0" w:uiPriority="60" w:unhideWhenUsed="0"/>
+    <w:lsdException w:name="Light List Accent 4" w:semiHidden="0" w:uiPriority="61" w:unhideWhenUsed="0"/>
+    <w:lsdException w:name="Light Grid Accent 4" w:semiHidden="0" w:uiPriority="62" w:unhideWhenUsed="0"/>
+    <w:lsdException w:name="Medium Shading 1 Accent 4" w:semiHidden="0" w:uiPriority="63" w:unhideWhenUsed="0"/>
+    <w:lsdException w:name="Medium Shading 2 Accent 4" w:semiHidden="0" w:uiPriority="64" w:unhideWhenUsed="0"/>
+    <w:lsdException w:name="Medium List 1 Accent 4" w:semiHidden="0" w:uiPriority="65" w:unhideWhenUsed="0"/>
+    <w:lsdException w:name="Medium List 2 Accent 4" w:semiHidden="0" w:uiPriority="66" w:unhideWhenUsed="0"/>
+    <w:lsdException w:name="Medium Grid 1 Accent 4" w:semiHidden="0" w:uiPriority="67" w:unhideWhenUsed="0"/>
+    <w:lsdException w:name="Medium Grid 2 Accent 4" w:semiHidden="0" w:uiPriority="68" w:unhideWhenUsed="0"/>
+    <w:lsdException w:name="Medium Grid 3 Accent 4" w:semiHidden="0" w:uiPriority="69" w:unhideWhenUsed="0"/>
+    <w:lsdException w:name="Dark List Accent 4" w:semiHidden="0" w:uiPriority="70" w:unhideWhenUsed="0"/>
+    <w:lsdException w:name="Colorful Shading Accent 4" w:semiHidden="0" w:uiPriority="71" w:unhideWhenUsed="0"/>
+    <w:lsdException w:name="Colorful List Accent 4" w:semiHidden="0" w:uiPriority="72" w:unhideWhenUsed="0"/>
+    <w:lsdException w:name="Colorful Grid Accent 4" w:semiHidden="0" w:uiPriority="73" w:unhideWhenUsed="0"/>
+    <w:lsdException w:name="Light Shading Accent 5" w:semiHidden="0" w:uiPriority="60" w:unhideWhenUsed="0"/>
+    <w:lsdException w:name="Light List Accent 5" w:semiHidden="0" w:uiPriority="61" w:unhideWhenUsed="0"/>
+    <w:lsdException w:name="Light Grid Accent 5" w:semiHidden="0" w:uiPriority="62" w:unhideWhenUsed="0"/>
+    <w:lsdException w:name="Medium Shading 1 Accent 5" w:semiHidden="0" w:uiPriority="63" w:unhideWhenUsed="0"/>
+    <w:lsdException w:name="Medium Shading 2 Accent 5" w:semiHidden="0" w:uiPriority="64" w:unhideWhenUsed="0"/>
+    <w:lsdException w:name="Medium List 1 Accent 5" w:semiHidden="0" w:uiPriority="65" w:unhideWhenUsed="0"/>
+    <w:lsdException w:name="Medium List 2 Accent 5" w:semiHidden="0" w:uiPriority="66" w:unhideWhenUsed="0"/>
+    <w:lsdException w:name="Medium Grid 1 Accent 5" w:semiHidden="0" w:uiPriority="67" w:unhideWhenUsed="0"/>
+    <w:lsdException w:name="Medium Grid 2 Accent 5" w:semiHidden="0" w:uiPriority="68" w:unhideWhenUsed="0"/>
+    <w:lsdException w:name="Medium Grid 3 Accent 5" w:semiHidden="0" w:uiPriority="69" w:unhideWhenUsed="0"/>
+    <w:lsdException w:name="Dark List Accent 5" w:semiHidden="0" w:uiPriority="70" w:unhideWhenUsed="0"/>
+    <w:lsdException w:name="Colorful Shading Accent 5" w:semiHidden="0" w:uiPriority="71" w:unhideWhenUsed="0"/>
+    <w:lsdException w:name="Colorful List Accent 5" w:semiHidden="0" w:uiPriority="72" w:unhideWhenUsed="0"/>
+    <w:lsdException w:name="Colorful Grid Accent 5" w:semiHidden="0" w:uiPriority="73" w:unhideWhenUsed="0"/>
+    <w:lsdException w:name="Light Shading Accent 6" w:semiHidden="0" w:uiPriority="60" w:unhideWhenUsed="0"/>
+    <w:lsdException w:name="Light List Accent 6" w:semiHidden="0" w:uiPriority="61" w:unhideWhenUsed="0"/>
+    <w:lsdException w:name="Light Grid Accent 6" w:semiHidden="0" w:uiPriority="62" w:unhideWhenUsed="0"/>
+    <w:lsdException w:name="Medium Shading 1 Accent 6" w:semiHidden="0" w:uiPriority="63" w:unhideWhenUsed="0"/>
+    <w:lsdException w:name="Medium Shading 2 Accent 6" w:semiHidden="0" w:uiPriority="64" w:unhideWhenUsed="0"/>
+    <w:lsdException w:name="Medium List 1 Accent 6" w:semiHidden="0" w:uiPriority="65" w:unhideWhenUsed="0"/>
+    <w:lsdException w:name="Medium List 2 Accent 6" w:semiHidden="0" w:uiPriority="66" w:unhideWhenUsed="0"/>
+    <w:lsdException w:name="Medium Grid 1 Accent 6" w:semiHidden="0" w:uiPriority="67" w:unhideWhenUsed="0"/>
+    <w:lsdException w:name="Medium Grid 2 Accent 6" w:semiHidden="0" w:uiPriority="68" w:unhideWhenUsed="0"/>
+    <w:lsdException w:name="Medium Grid 3 Accent 6" w:semiHidden="0" w:uiPriority="69" w:unhideWhenUsed="0"/>
+    <w:lsdException w:name="Dark List Accent 6" w:semiHidden="0" w:uiPriority="70" w:unhideWhenUsed="0"/>
+    <w:lsdException w:name="Colorful Shading Accent 6" w:semiHidden="0" w:uiPriority="71" w:unhideWhenUsed="0"/>
+    <w:lsdException w:name="Colorful List Accent 6" w:semiHidden="0" w:uiPriority="72" w:unhideWhenUsed="0"/>
+    <w:lsdException w:name="Colorful Grid Accent 6" w:semiHidden="0" w:uiPriority="73" w:unhideWhenUsed="0"/>
+    <w:lsdException w:name="Subtle Emphasis" w:semiHidden="0" w:uiPriority="19" w:unhideWhenUsed="0" w:qFormat="1"/>
+    <w:lsdException w:name="Intense Emphasis" w:semiHidden="0" w:uiPriority="21" w:unhideWhenUsed="0" w:qFormat="1"/>
+    <w:lsdException w:name="Subtle Reference" w:semiHidden="0" w:uiPriority="31" w:unhideWhenUsed="0" w:qFormat="1"/>
+    <w:lsdException w:name="Intense Reference" w:semiHidden="0" w:uiPriority="32" w:unhideWhenUsed="0" w:qFormat="1"/>
+    <w:lsdException w:name="Book Title" w:semiHidden="0" w:uiPriority="33" w:unhideWhenUsed="0" w:qFormat="1"/>
+    <w:lsdException w:name="Bibliography" w:uiPriority="37"/>
+    <w:lsdException w:name="TOC Heading" w:uiPriority="39" w:qFormat="1"/>
+  </w:latentStyles>
+  <w:style w:type="paragraph" w:default="1" w:styleId="Normal">
+    <w:name w:val="Normal"/>
+    <w:qFormat/>
+    <w:rsid w:val="002F7AD2"/>
+    <w:pPr>
+      <w:overflowPunct w:val="0"/>
+      <w:autoSpaceDE w:val="0"/>
+      <w:autoSpaceDN w:val="0"/>
+      <w:adjustRightInd w:val="0"/>
+      <w:textAlignment w:val="baseline"/>
+    </w:pPr>
+    <w:rPr>
+      <w:rFonts w:ascii="Times New Roman" w:eastAsia="Times New Roman" w:hAnsi="Times New Roman" w:cs="Times New Roman"/>
+      <w:sz w:val="20"/>
+      <w:szCs w:val="20"/>
+    </w:rPr>
+  </w:style>
+  <w:style w:type="paragraph" w:styleId="Heading1">
+    <w:name w:val="heading 1"/>
+    <w:basedOn w:val="Normal"/>
+    <w:next w:val="Normal"/>
+    <w:link w:val="Heading1Char"/>
+    <w:uiPriority w:val="9"/>
+    <w:qFormat/>
+    <w:rsid w:val="002F7AD2"/>
+    <w:pPr>
+      <w:keepNext/>
+      <w:keepLines/>
+      <w:spacing w:before="480"/>
+      <w:outlineLvl w:val="0"/>
+    </w:pPr>
+    <w:rPr>
+      <w:rFonts w:asciiTheme="majorHAnsi" w:eastAsiaTheme="majorEastAsia" w:hAnsiTheme="majorHAnsi" w:cstheme="majorBidi"/>
+      <w:b/>
+      <w:bCs/>
+      <w:color w:val="365F91" w:themeColor="accent1" w:themeShade="BF"/>
+      <w:sz w:val="28"/>
+      <w:szCs w:val="28"/>
+    </w:rPr>
+  </w:style>
+  <w:style w:type="character" w:default="1" w:styleId="DefaultParagraphFont">
+    <w:name w:val="Default Paragraph Font"/>
+    <w:uiPriority w:val="1"/>
+    <w:semiHidden/>
+    <w:unhideWhenUsed/>
+  </w:style>
+  <w:style w:type="table" w:default="1" w:styleId="TableNormal">
+    <w:name w:val="Normal Table"/>
+    <w:uiPriority w:val="99"/>
+    <w:semiHidden/>
+    <w:unhideWhenUsed/>
+    <w:tblPr>
+      <w:tblInd w:w="0" w:type="dxa"/>
+      <w:tblCellMar>
+        <w:top w:w="0" w:type="dxa"/>
+        <w:left w:w="108" w:type="dxa"/>
+        <w:bottom w:w="0" w:type="dxa"/>
+        <w:right w:w="108" w:type="dxa"/>
+      </w:tblCellMar>
+    </w:tblPr>
+  </w:style>
+  <w:style w:type="numbering" w:default="1" w:styleId="NoList">
+    <w:name w:val="No List"/>
+    <w:uiPriority w:val="99"/>
+    <w:semiHidden/>
+    <w:unhideWhenUsed/>
+  </w:style>
+  <w:style w:type="character" w:customStyle="1" w:styleId="Heading1Char">
+    <w:name w:val="Heading 1 Char"/>
+    <w:basedOn w:val="DefaultParagraphFont"/>
+    <w:link w:val="Heading1"/>
+    <w:uiPriority w:val="9"/>
+    <w:rsid w:val="002F7AD2"/>
+    <w:rPr>
+      <w:rFonts w:asciiTheme="majorHAnsi" w:eastAsiaTheme="majorEastAsia" w:hAnsiTheme="majorHAnsi" w:cstheme="majorBidi"/>
+      <w:b/>
+      <w:bCs/>
+      <w:color w:val="365F91" w:themeColor="accent1" w:themeShade="BF"/>
+      <w:sz w:val="28"/>
+      <w:szCs w:val="28"/>
+    </w:rPr>
+  </w:style>
+  <w:style w:type="paragraph" w:styleId="NormalWeb">
+    <w:name w:val="Normal (Web)"/>
+    <w:basedOn w:val="Normal"/>
+    <w:uiPriority w:val="99"/>
+    <w:unhideWhenUsed/>
+    <w:rsid w:val="002F7AD2"/>
+    <w:pPr>
+      <w:overflowPunct/>
+      <w:autoSpaceDE/>
+      <w:autoSpaceDN/>
+      <w:adjustRightInd/>
+      <w:spacing w:before="100" w:beforeAutospacing="1" w:after="100" w:afterAutospacing="1"/>
+      <w:textAlignment w:val="auto"/>
+    </w:pPr>
+    <w:rPr>
+      <w:sz w:val="24"/>
+      <w:szCs w:val="24"/>
+    </w:rPr>
+  </w:style>
+  <w:style w:type="paragraph" w:styleId="ListParagraph">
+    <w:name w:val="List Paragraph"/>
+    <w:basedOn w:val="Normal"/>
+    <w:uiPriority w:val="34"/>
+    <w:qFormat/>
+    <w:rsid w:val="002F7AD2"/>
+    <w:pPr>
+      <w:ind w:left="720"/>
+      <w:contextualSpacing/>
+    </w:pPr>
+  </w:style>
+  <w:style w:type="paragraph" w:styleId="Title">
+    <w:name w:val="Title"/>
+    <w:basedOn w:val="Normal"/>
+    <w:next w:val="Normal"/>
+    <w:link w:val="TitleChar"/>
+    <w:uiPriority w:val="10"/>
+    <w:qFormat/>
+    <w:rsid w:val="002F7AD2"/>
+    <w:pPr>
+      <w:pBdr>
+        <w:bottom w:val="single" w:sz="8" w:space="4" w:color="4F81BD" w:themeColor="accent1"/>
+      </w:pBdr>
+      <w:spacing w:after="300"/>
+      <w:contextualSpacing/>
+    </w:pPr>
+    <w:rPr>
+      <w:rFonts w:asciiTheme="majorHAnsi" w:eastAsiaTheme="majorEastAsia" w:hAnsiTheme="majorHAnsi" w:cstheme="majorBidi"/>
+      <w:color w:val="17365D" w:themeColor="text2" w:themeShade="BF"/>
+      <w:spacing w:val="5"/>
+      <w:kern w:val="28"/>
+      <w:sz w:val="52"/>
+      <w:szCs w:val="52"/>
+    </w:rPr>
+  </w:style>
+  <w:style w:type="character" w:customStyle="1" w:styleId="TitleChar">
+    <w:name w:val="Title Char"/>
+    <w:basedOn w:val="DefaultParagraphFont"/>
+    <w:link w:val="Title"/>
+    <w:uiPriority w:val="10"/>
+    <w:rsid w:val="002F7AD2"/>
+    <w:rPr>
+      <w:rFonts w:asciiTheme="majorHAnsi" w:eastAsiaTheme="majorEastAsia" w:hAnsiTheme="majorHAnsi" w:cstheme="majorBidi"/>
+      <w:color w:val="17365D" w:themeColor="text2" w:themeShade="BF"/>
+      <w:spacing w:val="5"/>
+      <w:kern w:val="28"/>
+      <w:sz w:val="52"/>
+      <w:szCs w:val="52"/>
+    </w:rPr>
+  </w:style>
+  <w:style w:type="paragraph" w:styleId="Subtitle">
+    <w:name w:val="Subtitle"/>
+    <w:basedOn w:val="Normal"/>
+    <w:next w:val="Normal"/>
+    <w:link w:val="SubtitleChar"/>
+    <w:uiPriority w:val="11"/>
+    <w:qFormat/>
+    <w:rsid w:val="002F7AD2"/>
+    <w:pPr>
+      <w:numPr>
+        <w:ilvl w:val="1"/>
+      </w:numPr>
+    </w:pPr>
+    <w:rPr>
+      <w:rFonts w:asciiTheme="majorHAnsi" w:eastAsiaTheme="majorEastAsia" w:hAnsiTheme="majorHAnsi" w:cstheme="majorBidi"/>
+      <w:i/>
+      <w:iCs/>
+      <w:color w:val="4F81BD" w:themeColor="accent1"/>
+      <w:spacing w:val="15"/>
+      <w:sz w:val="24"/>
+      <w:szCs w:val="24"/>
+    </w:rPr>
+  </w:style>
+  <w:style w:type="character" w:customStyle="1" w:styleId="SubtitleChar">
+    <w:name w:val="Subtitle Char"/>
+    <w:basedOn w:val="DefaultParagraphFont"/>
+    <w:link w:val="Subtitle"/>
+    <w:uiPriority w:val="11"/>
+    <w:rsid w:val="002F7AD2"/>
+    <w:rPr>
+      <w:rFonts w:asciiTheme="majorHAnsi" w:eastAsiaTheme="majorEastAsia" w:hAnsiTheme="majorHAnsi" w:cstheme="majorBidi"/>
+      <w:i/>
+      <w:iCs/>
+      <w:color w:val="4F81BD" w:themeColor="accent1"/>
+      <w:spacing w:val="15"/>
+    </w:rPr>
+  </w:style>
+</w:styles>
+</file>
+
+<file path=word/stylesWithEffects.xml><?xml version="1.0" encoding="utf-8"?>
+<w:styles xmlns:wpc="http://schemas.microsoft.com/office/word/2010/wordprocessingCanvas" xmlns:mo="http://schemas.microsoft.com/office/mac/office/2008/main" xmlns:mc="http://schemas.openxmlformats.org/markup-compatibility/2006" xmlns:mv="urn:schemas-microsoft-com:mac:vml" xmlns:o="urn:schemas-microsoft-com:office:office" xmlns:r="http://schemas.openxmlformats.org/officeDocument/2006/relationships" xmlns:m="http://schemas.openxmlformats.org/officeDocument/2006/math" xmlns:v="urn:schemas-microsoft-com:vml" xmlns:wp14="http://schemas.microsoft.com/office/word/2010/wordprocessingDrawing" xmlns:wp="http://schemas.openxmlformats.org/drawingml/2006/wordprocessingDrawing" xmlns:w10="urn:schemas-microsoft-com:office:word" xmlns:w="http://schemas.openxmlformats.org/wordprocessingml/2006/main" xmlns:w14="http://schemas.microsoft.com/office/word/2010/wordml" xmlns:wpg="http://schemas.microsoft.com/office/word/2010/wordprocessingGroup" xmlns:wpi="http://schemas.microsoft.com/office/word/2010/wordprocessingInk" xmlns:wne="http://schemas.microsoft.com/office/word/2006/wordml" xmlns:wps="http://schemas.microsoft.com/office/word/2010/wordprocessingShape" mc:Ignorable="w14 wp14">
+  <w:docDefaults>
+    <w:rPrDefault>
+      <w:rPr>
+        <w:rFonts w:asciiTheme="minorHAnsi" w:eastAsiaTheme="minorEastAsia" w:hAnsiTheme="minorHAnsi" w:cstheme="minorBidi"/>
+        <w:sz w:val="24"/>
+        <w:szCs w:val="24"/>
+        <w:lang w:val="en-US" w:eastAsia="en-US" w:bidi="ar-SA"/>
+      </w:rPr>
+    </w:rPrDefault>
+    <w:pPrDefault/>
+  </w:docDefaults>
+  <w:latentStyles w:defLockedState="0" w:defUIPriority="99" w:defSemiHidden="1" w:defUnhideWhenUsed="1" w:defQFormat="0" w:count="276">
+    <w:lsdException w:name="Normal" w:semiHidden="0" w:uiPriority="0" w:unhideWhenUsed="0" w:qFormat="1"/>
+    <w:lsdException w:name="heading 1" w:semiHidden="0" w:uiPriority="9" w:unhideWhenUsed="0" w:qFormat="1"/>
+    <w:lsdException w:name="heading 2" w:uiPriority="9" w:qFormat="1"/>
+    <w:lsdException w:name="heading 3" w:uiPriority="9" w:qFormat="1"/>
+    <w:lsdException w:name="heading 4" w:uiPriority="9" w:qFormat="1"/>
+    <w:lsdException w:name="heading 5" w:uiPriority="9" w:qFormat="1"/>
+    <w:lsdException w:name="heading 6" w:uiPriority="9" w:qFormat="1"/>
+    <w:lsdException w:name="heading 7" w:uiPriority="9" w:qFormat="1"/>
+    <w:lsdException w:name="heading 8" w:uiPriority="9" w:qFormat="1"/>
+    <w:lsdException w:name="heading 9" w:uiPriority="9" w:qFormat="1"/>
+    <w:lsdException w:name="toc 1" w:uiPriority="39"/>
+    <w:lsdException w:name="toc 2" w:uiPriority="39"/>
+    <w:lsdException w:name="toc 3" w:uiPriority="39"/>
+    <w:lsdException w:name="toc 4" w:uiPriority="39"/>
+    <w:lsdException w:name="toc 5" w:uiPriority="39"/>
+    <w:lsdException w:name="toc 6" w:uiPriority="39"/>
+    <w:lsdException w:name="toc 7" w:uiPriority="39"/>
+    <w:lsdException w:name="toc 8" w:uiPriority="39"/>
+    <w:lsdException w:name="toc 9" w:uiPriority="39"/>
+    <w:lsdException w:name="caption" w:uiPriority="35" w:qFormat="1"/>
+    <w:lsdException w:name="Title" w:semiHidden="0" w:uiPriority="10" w:unhideWhenUsed="0" w:qFormat="1"/>
+    <w:lsdException w:name="Default Paragraph Font" w:uiPriority="1"/>
+    <w:lsdException w:name="Subtitle" w:semiHidden="0" w:uiPriority="11" w:unhideWhenUsed="0" w:qFormat="1"/>
+    <w:lsdException w:name="Strong" w:semiHidden="0" w:uiPriority="22" w:unhideWhenUsed="0" w:qFormat="1"/>
+    <w:lsdException w:name="Emphasis" w:semiHidden="0" w:uiPriority="20" w:unhideWhenUsed="0" w:qFormat="1"/>
+    <w:lsdException w:name="Table Grid" w:semiHidden="0" w:uiPriority="59" w:unhideWhenUsed="0"/>
+    <w:lsdException w:name="Note Level 1" w:semiHidden="0" w:unhideWhenUsed="0"/>
+    <w:lsdException w:name="Note Level 2" w:semiHidden="0" w:unhideWhenUsed="0"/>
+    <w:lsdException w:name="Note Level 3" w:semiHidden="0" w:unhideWhenUsed="0"/>
+    <w:lsdException w:name="Note Level 4" w:semiHidden="0" w:unhideWhenUsed="0"/>
+    <w:lsdException w:name="Note Level 5" w:semiHidden="0" w:unhideWhenUsed="0"/>
+    <w:lsdException w:name="Note Level 6" w:semiHidden="0" w:unhideWhenUsed="0"/>
+    <w:lsdException w:name="Note Level 7" w:semiHidden="0" w:unhideWhenUsed="0"/>
+    <w:lsdException w:name="Note Level 8" w:semiHidden="0" w:unhideWhenUsed="0"/>
+    <w:lsdException w:name="Note Level 9" w:semiHidden="0" w:unhideWhenUsed="0"/>
+    <w:lsdException w:name="Placeholder Text" w:unhideWhenUsed="0"/>
+    <w:lsdException w:name="No Spacing" w:semiHidden="0" w:uiPriority="1" w:unhideWhenUsed="0" w:qFormat="1"/>
+    <w:lsdException w:name="Light Shading" w:semiHidden="0" w:uiPriority="60" w:unhideWhenUsed="0"/>
+    <w:lsdException w:name="Light List" w:semiHidden="0" w:uiPriority="61" w:unhideWhenUsed="0"/>
+    <w:lsdException w:name="Light Grid" w:semiHidden="0" w:uiPriority="62" w:unhideWhenUsed="0"/>
+    <w:lsdException w:name="Medium Shading 1" w:semiHidden="0" w:uiPriority="63" w:unhideWhenUsed="0"/>
+    <w:lsdException w:name="Medium Shading 2" w:semiHidden="0" w:uiPriority="64" w:unhideWhenUsed="0"/>
+    <w:lsdException w:name="Medium List 1" w:semiHidden="0" w:uiPriority="65" w:unhideWhenUsed="0"/>
+    <w:lsdException w:name="Medium List 2" w:semiHidden="0" w:uiPriority="66" w:unhideWhenUsed="0"/>
+    <w:lsdException w:name="Medium Grid 1" w:semiHidden="0" w:uiPriority="67" w:unhideWhenUsed="0"/>
+    <w:lsdException w:name="Medium Grid 2" w:semiHidden="0" w:uiPriority="68" w:unhideWhenUsed="0"/>
+    <w:lsdException w:name="Medium Grid 3" w:semiHidden="0" w:uiPriority="69" w:unhideWhenUsed="0"/>
+    <w:lsdException w:name="Dark List" w:semiHidden="0" w:uiPriority="70" w:unhideWhenUsed="0"/>
+    <w:lsdException w:name="Colorful Shading" w:semiHidden="0" w:uiPriority="71" w:unhideWhenUsed="0"/>
+    <w:lsdException w:name="Colorful List" w:semiHidden="0" w:uiPriority="72" w:unhideWhenUsed="0"/>
+    <w:lsdException w:name="Colorful Grid" w:semiHidden="0" w:uiPriority="73" w:unhideWhenUsed="0"/>
+    <w:lsdException w:name="Light Shading Accent 1" w:semiHidden="0" w:uiPriority="60" w:unhideWhenUsed="0"/>
+    <w:lsdException w:name="Light List Accent 1" w:semiHidden="0" w:uiPriority="61" w:unhideWhenUsed="0"/>
+    <w:lsdException w:name="Light Grid Accent 1" w:semiHidden="0" w:uiPriority="62" w:unhideWhenUsed="0"/>
+    <w:lsdException w:name="Medium Shading 1 Accent 1" w:semiHidden="0" w:uiPriority="63" w:unhideWhenUsed="0"/>
+    <w:lsdException w:name="Medium Shading 2 Accent 1" w:semiHidden="0" w:uiPriority="64" w:unhideWhenUsed="0"/>
+    <w:lsdException w:name="Medium List 1 Accent 1" w:semiHidden="0" w:uiPriority="65" w:unhideWhenUsed="0"/>
+    <w:lsdException w:name="Revision" w:unhideWhenUsed="0"/>
+    <w:lsdException w:name="List Paragraph" w:semiHidden="0" w:uiPriority="34" w:unhideWhenUsed="0" w:qFormat="1"/>
+    <w:lsdException w:name="Quote" w:semiHidden="0" w:uiPriority="29" w:unhideWhenUsed="0" w:qFormat="1"/>
+    <w:lsdException w:name="Intense Quote" w:semiHidden="0" w:uiPriority="30" w:unhideWhenUsed="0" w:qFormat="1"/>
+    <w:lsdException w:name="Medium List 2 Accent 1" w:semiHidden="0" w:uiPriority="66" w:unhideWhenUsed="0"/>
+    <w:lsdException w:name="Medium Grid 1 Accent 1" w:semiHidden="0" w:uiPriority="67" w:unhideWhenUsed="0"/>
+    <w:lsdException w:name="Medium Grid 2 Accent 1" w:semiHidden="0" w:uiPriority="68" w:unhideWhenUsed="0"/>
+    <w:lsdException w:name="Medium Grid 3 Accent 1" w:semiHidden="0" w:uiPriority="69" w:unhideWhenUsed="0"/>
+    <w:lsdException w:name="Dark List Accent 1" w:semiHidden="0" w:uiPriority="70" w:unhideWhenUsed="0"/>
+    <w:lsdException w:name="Colorful Shading Accent 1" w:semiHidden="0" w:uiPriority="71" w:unhideWhenUsed="0"/>
+    <w:lsdException w:name="Colorful List Accent 1" w:semiHidden="0" w:uiPriority="72" w:unhideWhenUsed="0"/>
+    <w:lsdException w:name="Colorful Grid Accent 1" w:semiHidden="0" w:uiPriority="73" w:unhideWhenUsed="0"/>
+    <w:lsdException w:name="Light Shading Accent 2" w:semiHidden="0" w:uiPriority="60" w:unhideWhenUsed="0"/>
+    <w:lsdException w:name="Light List Accent 2" w:semiHidden="0" w:uiPriority="61" w:unhideWhenUsed="0"/>
+    <w:lsdException w:name="Light Grid Accent 2" w:semiHidden="0" w:uiPriority="62" w:unhideWhenUsed="0"/>
+    <w:lsdException w:name="Medium Shading 1 Accent 2" w:semiHidden="0" w:uiPriority="63" w:unhideWhenUsed="0"/>
+    <w:lsdException w:name="Medium Shading 2 Accent 2" w:semiHidden="0" w:uiPriority="64" w:unhideWhenUsed="0"/>
+    <w:lsdException w:name="Medium List 1 Accent 2" w:semiHidden="0" w:uiPriority="65" w:unhideWhenUsed="0"/>
+    <w:lsdException w:name="Medium List 2 Accent 2" w:semiHidden="0" w:uiPriority="66" w:unhideWhenUsed="0"/>
+    <w:lsdException w:name="Medium Grid 1 Accent 2" w:semiHidden="0" w:uiPriority="67" w:unhideWhenUsed="0"/>
+    <w:lsdException w:name="Medium Grid 2 Accent 2" w:semiHidden="0" w:uiPriority="68" w:unhideWhenUsed="0"/>
+    <w:lsdException w:name="Medium Grid 3 Accent 2" w:semiHidden="0" w:uiPriority="69" w:unhideWhenUsed="0"/>
+    <w:lsdException w:name="Dark List Accent 2" w:semiHidden="0" w:uiPriority="70" w:unhideWhenUsed="0"/>
+    <w:lsdException w:name="Colorful Shading Accent 2" w:semiHidden="0" w:uiPriority="71" w:unhideWhenUsed="0"/>
+    <w:lsdException w:name="Colorful List Accent 2" w:semiHidden="0" w:uiPriority="72" w:unhideWhenUsed="0"/>
+    <w:lsdException w:name="Colorful Grid Accent 2" w:semiHidden="0" w:uiPriority="73" w:unhideWhenUsed="0"/>
+    <w:lsdException w:name="Light Shading Accent 3" w:semiHidden="0" w:uiPriority="60" w:unhideWhenUsed="0"/>
+    <w:lsdException w:name="Light List Accent 3" w:semiHidden="0" w:uiPriority="61" w:unhideWhenUsed="0"/>
+    <w:lsdException w:name="Light Grid Accent 3" w:semiHidden="0" w:uiPriority="62" w:unhideWhenUsed="0"/>
+    <w:lsdException w:name="Medium Shading 1 Accent 3" w:semiHidden="0" w:uiPriority="63" w:unhideWhenUsed="0"/>
+    <w:lsdException w:name="Medium Shading 2 Accent 3" w:semiHidden="0" w:uiPriority="64" w:unhideWhenUsed="0"/>
+    <w:lsdException w:name="Medium List 1 Accent 3" w:semiHidden="0" w:uiPriority="65" w:unhideWhenUsed="0"/>
+    <w:lsdException w:name="Medium List 2 Accent 3" w:semiHidden="0" w:uiPriority="66" w:unhideWhenUsed="0"/>
+    <w:lsdException w:name="Medium Grid 1 Accent 3" w:semiHidden="0" w:uiPriority="67" w:unhideWhenUsed="0"/>
+    <w:lsdException w:name="Medium Grid 2 Accent 3" w:semiHidden="0" w:uiPriority="68" w:unhideWhenUsed="0"/>
+    <w:lsdException w:name="Medium Grid 3 Accent 3" w:semiHidden="0" w:uiPriority="69" w:unhideWhenUsed="0"/>
+    <w:lsdException w:name="Dark List Accent 3" w:semiHidden="0" w:uiPriority="70" w:unhideWhenUsed="0"/>
+    <w:lsdException w:name="Colorful Shading Accent 3" w:semiHidden="0" w:uiPriority="71" w:unhideWhenUsed="0"/>
+    <w:lsdException w:name="Colorful List Accent 3" w:semiHidden="0" w:uiPriority="72" w:unhideWhenUsed="0"/>
+    <w:lsdException w:name="Colorful Grid Accent 3" w:semiHidden="0" w:uiPriority="73" w:unhideWhenUsed="0"/>
+    <w:lsdException w:name="Light Shading Accent 4" w:semiHidden="0" w:uiPriority="60" w:unhideWhenUsed="0"/>
+    <w:lsdException w:name="Light List Accent 4" w:semiHidden="0" w:uiPriority="61" w:unhideWhenUsed="0"/>
+    <w:lsdException w:name="Light Grid Accent 4" w:semiHidden="0" w:uiPriority="62" w:unhideWhenUsed="0"/>
+    <w:lsdException w:name="Medium Shading 1 Accent 4" w:semiHidden="0" w:uiPriority="63" w:unhideWhenUsed="0"/>
+    <w:lsdException w:name="Medium Shading 2 Accent 4" w:semiHidden="0" w:uiPriority="64" w:unhideWhenUsed="0"/>
+    <w:lsdException w:name="Medium List 1 Accent 4" w:semiHidden="0" w:uiPriority="65" w:unhideWhenUsed="0"/>
+    <w:lsdException w:name="Medium List 2 Accent 4" w:semiHidden="0" w:uiPriority="66" w:unhideWhenUsed="0"/>
+    <w:lsdException w:name="Medium Grid 1 Accent 4" w:semiHidden="0" w:uiPriority="67" w:unhideWhenUsed="0"/>
+    <w:lsdException w:name="Medium Grid 2 Accent 4" w:semiHidden="0" w:uiPriority="68" w:unhideWhenUsed="0"/>
+    <w:lsdException w:name="Medium Grid 3 Accent 4" w:semiHidden="0" w:uiPriority="69" w:unhideWhenUsed="0"/>
+    <w:lsdException w:name="Dark List Accent 4" w:semiHidden="0" w:uiPriority="70" w:unhideWhenUsed="0"/>
+    <w:lsdException w:name="Colorful Shading Accent 4" w:semiHidden="0" w:uiPriority="71" w:unhideWhenUsed="0"/>
+    <w:lsdException w:name="Colorful List Accent 4" w:semiHidden="0" w:uiPriority="72" w:unhideWhenUsed="0"/>
+    <w:lsdException w:name="Colorful Grid Accent 4" w:semiHidden="0" w:uiPriority="73" w:unhideWhenUsed="0"/>
+    <w:lsdException w:name="Light Shading Accent 5" w:semiHidden="0" w:uiPriority="60" w:unhideWhenUsed="0"/>
+    <w:lsdException w:name="Light List Accent 5" w:semiHidden="0" w:uiPriority="61" w:unhideWhenUsed="0"/>
+    <w:lsdException w:name="Light Grid Accent 5" w:semiHidden="0" w:uiPriority="62" w:unhideWhenUsed="0"/>
+    <w:lsdException w:name="Medium Shading 1 Accent 5" w:semiHidden="0" w:uiPriority="63" w:unhideWhenUsed="0"/>
+    <w:lsdException w:name="Medium Shading 2 Accent 5" w:semiHidden="0" w:uiPriority="64" w:unhideWhenUsed="0"/>
+    <w:lsdException w:name="Medium List 1 Accent 5" w:semiHidden="0" w:uiPriority="65" w:unhideWhenUsed="0"/>
+    <w:lsdException w:name="Medium List 2 Accent 5" w:semiHidden="0" w:uiPriority="66" w:unhideWhenUsed="0"/>
+    <w:lsdException w:name="Medium Grid 1 Accent 5" w:semiHidden="0" w:uiPriority="67" w:unhideWhenUsed="0"/>
+    <w:lsdException w:name="Medium Grid 2 Accent 5" w:semiHidden="0" w:uiPriority="68" w:unhideWhenUsed="0"/>
+    <w:lsdException w:name="Medium Grid 3 Accent 5" w:semiHidden="0" w:uiPriority="69" w:unhideWhenUsed="0"/>
+    <w:lsdException w:name="Dark List Accent 5" w:semiHidden="0" w:uiPriority="70" w:unhideWhenUsed="0"/>
+    <w:lsdException w:name="Colorful Shading Accent 5" w:semiHidden="0" w:uiPriority="71" w:unhideWhenUsed="0"/>
+    <w:lsdException w:name="Colorful List Accent 5" w:semiHidden="0" w:uiPriority="72" w:unhideWhenUsed="0"/>
+    <w:lsdException w:name="Colorful Grid Accent 5" w:semiHidden="0" w:uiPriority="73" w:unhideWhenUsed="0"/>
+    <w:lsdException w:name="Light Shading Accent 6" w:semiHidden="0" w:uiPriority="60" w:unhideWhenUsed="0"/>
+    <w:lsdException w:name="Light List Accent 6" w:semiHidden="0" w:uiPriority="61" w:unhideWhenUsed="0"/>
+    <w:lsdException w:name="Light Grid Accent 6" w:semiHidden="0" w:uiPriority="62" w:unhideWhenUsed="0"/>
+    <w:lsdException w:name="Medium Shading 1 Accent 6" w:semiHidden="0" w:uiPriority="63" w:unhideWhenUsed="0"/>
+    <w:lsdException w:name="Medium Shading 2 Accent 6" w:semiHidden="0" w:uiPriority="64" w:unhideWhenUsed="0"/>
+    <w:lsdException w:name="Medium List 1 Accent 6" w:semiHidden="0" w:uiPriority="65" w:unhideWhenUsed="0"/>
+    <w:lsdException w:name="Medium List 2 Accent 6" w:semiHidden="0" w:uiPriority="66" w:unhideWhenUsed="0"/>
+    <w:lsdException w:name="Medium Grid 1 Accent 6" w:semiHidden="0" w:uiPriority="67" w:unhideWhenUsed="0"/>
+    <w:lsdException w:name="Medium Grid 2 Accent 6" w:semiHidden="0" w:uiPriority="68" w:unhideWhenUsed="0"/>
+    <w:lsdException w:name="Medium Grid 3 Accent 6" w:semiHidden="0" w:uiPriority="69" w:unhideWhenUsed="0"/>
+    <w:lsdException w:name="Dark List Accent 6" w:semiHidden="0" w:uiPriority="70" w:unhideWhenUsed="0"/>
+    <w:lsdException w:name="Colorful Shading Accent 6" w:semiHidden="0" w:uiPriority="71" w:unhideWhenUsed="0"/>
+    <w:lsdException w:name="Colorful List Accent 6" w:semiHidden="0" w:uiPriority="72" w:unhideWhenUsed="0"/>
+    <w:lsdException w:name="Colorful Grid Accent 6" w:semiHidden="0" w:uiPriority="73" w:unhideWhenUsed="0"/>
+    <w:lsdException w:name="Subtle Emphasis" w:semiHidden="0" w:uiPriority="19" w:unhideWhenUsed="0" w:qFormat="1"/>
+    <w:lsdException w:name="Intense Emphasis" w:semiHidden="0" w:uiPriority="21" w:unhideWhenUsed="0" w:qFormat="1"/>
+    <w:lsdException w:name="Subtle Reference" w:semiHidden="0" w:uiPriority="31" w:unhideWhenUsed="0" w:qFormat="1"/>
+    <w:lsdException w:name="Intense Reference" w:semiHidden="0" w:uiPriority="32" w:unhideWhenUsed="0" w:qFormat="1"/>
+    <w:lsdException w:name="Book Title" w:semiHidden="0" w:uiPriority="33" w:unhideWhenUsed="0" w:qFormat="1"/>
+    <w:lsdException w:name="Bibliography" w:uiPriority="37"/>
+    <w:lsdException w:name="TOC Heading" w:uiPriority="39" w:qFormat="1"/>
   </w:latentStyles>
   <w:style w:type="paragraph" w:default="1" w:styleId="Normal">
     <w:name w:val="Normal"/>

</xml_diff>